<commit_message>
Requisiti funzionali quasi finiti
</commit_message>
<xml_diff>
--- a/Seconda_consegna/Requisiti_non_funzionali/REQUISITI NON FUNZIONALI.docx
+++ b/Seconda_consegna/Requisiti_non_funzionali/REQUISITI NON FUNZIONALI.docx
@@ -4,6 +4,7 @@
   <w:body>
     <w:p>
       <w:pPr>
+        <w:pageBreakBefore w:val="1"/>
         <w:ind w:left="-566.9291338582677" w:hanging="135"/>
         <w:rPr>
           <w:b w:val="1"/>
@@ -225,12 +226,11 @@
               <w:bottom w:w="100.0" w:type="dxa"/>
               <w:right w:w="100.0" w:type="dxa"/>
             </w:tcMar>
-            <w:vAlign w:val="top"/>
-          </w:tcPr>
-          <w:p>
-            <w:pPr>
-              <w:widowControl w:val="0"/>
-              <w:spacing w:line="240" w:lineRule="auto"/>
+            <w:vAlign w:val="center"/>
+          </w:tcPr>
+          <w:p>
+            <w:pPr>
+              <w:spacing w:after="200" w:before="200" w:lineRule="auto"/>
               <w:jc w:val="center"/>
               <w:rPr>
                 <w:b w:val="1"/>
@@ -240,6 +240,14 @@
             </w:pPr>
             <w:r>
               <w:rPr>
+                <w:sz w:val="24"/>
+                <w:szCs w:val="24"/>
+                <w:rtl w:val="0"/>
+              </w:rPr>
+              <w:t xml:space="preserve">Browser supportati</w:t>
+            </w:r>
+            <w:r>
+              <w:rPr>
                 <w:rtl w:val="0"/>
               </w:rPr>
             </w:r>
@@ -254,7 +262,7 @@
               <w:bottom w:w="100.0" w:type="dxa"/>
               <w:right w:w="100.0" w:type="dxa"/>
             </w:tcMar>
-            <w:vAlign w:val="top"/>
+            <w:vAlign w:val="center"/>
           </w:tcPr>
           <w:p>
             <w:pPr>
@@ -272,7 +280,7 @@
                 <w:szCs w:val="24"/>
                 <w:rtl w:val="0"/>
               </w:rPr>
-              <w:t xml:space="preserve">Il sito deve essere compatibile con versioni di Chrome e FireFox dal 2017 in poi sia per PC che per smartphone</w:t>
+              <w:t xml:space="preserve">Il sito deve essere compatibile con diversi browser web sia per PC che per smartphone</w:t>
             </w:r>
             <w:r>
               <w:rPr>
@@ -290,19 +298,28 @@
               <w:bottom w:w="100.0" w:type="dxa"/>
               <w:right w:w="100.0" w:type="dxa"/>
             </w:tcMar>
-            <w:vAlign w:val="top"/>
-          </w:tcPr>
-          <w:p>
-            <w:pPr>
-              <w:widowControl w:val="0"/>
-              <w:spacing w:line="240" w:lineRule="auto"/>
-              <w:jc w:val="center"/>
-              <w:rPr>
-                <w:b w:val="1"/>
-                <w:sz w:val="48"/>
-                <w:szCs w:val="48"/>
-              </w:rPr>
-            </w:pPr>
+            <w:vAlign w:val="center"/>
+          </w:tcPr>
+          <w:p>
+            <w:pPr>
+              <w:spacing w:line="240" w:lineRule="auto"/>
+              <w:jc w:val="center"/>
+              <w:rPr/>
+            </w:pPr>
+            <w:r>
+              <w:rPr>
+                <w:rtl w:val="0"/>
+              </w:rPr>
+              <w:t xml:space="preserve">E’ garantita la compatibilità con </w:t>
+            </w:r>
+            <w:r>
+              <w:rPr>
+                <w:sz w:val="24"/>
+                <w:szCs w:val="24"/>
+                <w:rtl w:val="0"/>
+              </w:rPr>
+              <w:t xml:space="preserve">versioni di Chrome e FireFox dal 2017 in poi</w:t>
+            </w:r>
             <w:r>
               <w:rPr>
                 <w:rtl w:val="0"/>
@@ -521,19 +538,19 @@
               <w:bottom w:w="100.0" w:type="dxa"/>
               <w:right w:w="100.0" w:type="dxa"/>
             </w:tcMar>
-            <w:vAlign w:val="top"/>
-          </w:tcPr>
-          <w:p>
-            <w:pPr>
-              <w:widowControl w:val="0"/>
-              <w:spacing w:line="240" w:lineRule="auto"/>
-              <w:jc w:val="center"/>
-              <w:rPr>
-                <w:b w:val="1"/>
-                <w:sz w:val="24"/>
-                <w:szCs w:val="24"/>
-              </w:rPr>
-            </w:pPr>
+            <w:vAlign w:val="center"/>
+          </w:tcPr>
+          <w:p>
+            <w:pPr>
+              <w:spacing w:line="240" w:lineRule="auto"/>
+              <w:rPr/>
+            </w:pPr>
+            <w:r>
+              <w:rPr>
+                <w:rtl w:val="0"/>
+              </w:rPr>
+              <w:t xml:space="preserve">Accesso da diversi dispositivi</w:t>
+            </w:r>
             <w:r>
               <w:rPr>
                 <w:rtl w:val="0"/>
@@ -550,7 +567,7 @@
               <w:bottom w:w="100.0" w:type="dxa"/>
               <w:right w:w="100.0" w:type="dxa"/>
             </w:tcMar>
-            <w:vAlign w:val="top"/>
+            <w:vAlign w:val="center"/>
           </w:tcPr>
           <w:p>
             <w:pPr>
@@ -586,18 +603,19 @@
               <w:bottom w:w="100.0" w:type="dxa"/>
               <w:right w:w="100.0" w:type="dxa"/>
             </w:tcMar>
-          </w:tcPr>
-          <w:p>
-            <w:pPr>
-              <w:widowControl w:val="0"/>
-              <w:spacing w:line="240" w:lineRule="auto"/>
-              <w:jc w:val="center"/>
-              <w:rPr>
-                <w:b w:val="1"/>
-                <w:sz w:val="24"/>
-                <w:szCs w:val="24"/>
-              </w:rPr>
-            </w:pPr>
+            <w:vAlign w:val="center"/>
+          </w:tcPr>
+          <w:p>
+            <w:pPr>
+              <w:spacing w:line="240" w:lineRule="auto"/>
+              <w:rPr/>
+            </w:pPr>
+            <w:r>
+              <w:rPr>
+                <w:rtl w:val="0"/>
+              </w:rPr>
+              <w:t xml:space="preserve">Tramite l’autenticazione a due fattori</w:t>
+            </w:r>
             <w:r>
               <w:rPr>
                 <w:rtl w:val="0"/>
@@ -621,7 +639,7 @@
               <w:bottom w:w="100.0" w:type="dxa"/>
               <w:right w:w="100.0" w:type="dxa"/>
             </w:tcMar>
-            <w:vAlign w:val="top"/>
+            <w:vAlign w:val="center"/>
           </w:tcPr>
           <w:p>
             <w:pPr>
@@ -636,12 +654,20 @@
             </w:pPr>
             <w:r>
               <w:rPr>
-                <w:b w:val="1"/>
-                <w:sz w:val="24"/>
-                <w:szCs w:val="24"/>
-                <w:rtl w:val="0"/>
-              </w:rPr>
-              <w:t xml:space="preserve">Account google</w:t>
+                <w:sz w:val="24"/>
+                <w:szCs w:val="24"/>
+                <w:rtl w:val="0"/>
+              </w:rPr>
+              <w:t xml:space="preserve">Account googl</w:t>
+            </w:r>
+            <w:r>
+              <w:rPr>
+                <w:b w:val="1"/>
+                <w:sz w:val="24"/>
+                <w:szCs w:val="24"/>
+                <w:rtl w:val="0"/>
+              </w:rPr>
+              <w:t xml:space="preserve">e</w:t>
             </w:r>
           </w:p>
         </w:tc>
@@ -654,7 +680,7 @@
               <w:bottom w:w="100.0" w:type="dxa"/>
               <w:right w:w="100.0" w:type="dxa"/>
             </w:tcMar>
-            <w:vAlign w:val="top"/>
+            <w:vAlign w:val="center"/>
           </w:tcPr>
           <w:p>
             <w:pPr>
@@ -671,7 +697,7 @@
                 <w:szCs w:val="24"/>
                 <w:rtl w:val="0"/>
               </w:rPr>
-              <w:t xml:space="preserve">Il sistema deve permettere l’accesso tramite account google</w:t>
+              <w:t xml:space="preserve">Il sistema deve permettere l’accesso e la sincronizzazione dei dati tramite account google</w:t>
             </w:r>
           </w:p>
         </w:tc>
@@ -684,19 +710,19 @@
               <w:bottom w:w="100.0" w:type="dxa"/>
               <w:right w:w="100.0" w:type="dxa"/>
             </w:tcMar>
-            <w:vAlign w:val="top"/>
-          </w:tcPr>
-          <w:p>
-            <w:pPr>
-              <w:widowControl w:val="0"/>
-              <w:spacing w:line="240" w:lineRule="auto"/>
-              <w:jc w:val="center"/>
-              <w:rPr>
-                <w:b w:val="1"/>
-                <w:sz w:val="24"/>
-                <w:szCs w:val="24"/>
-              </w:rPr>
-            </w:pPr>
+            <w:vAlign w:val="center"/>
+          </w:tcPr>
+          <w:p>
+            <w:pPr>
+              <w:spacing w:line="240" w:lineRule="auto"/>
+              <w:rPr/>
+            </w:pPr>
+            <w:r>
+              <w:rPr>
+                <w:rtl w:val="0"/>
+              </w:rPr>
+              <w:t xml:space="preserve">Tramite l’autenticazione del proprio account google</w:t>
+            </w:r>
             <w:r>
               <w:rPr>
                 <w:rtl w:val="0"/>
@@ -901,7 +927,9 @@
           <w:tblHeader w:val="0"/>
         </w:trPr>
         <w:tc>
-          <w:tcPr/>
+          <w:tcPr>
+            <w:vAlign w:val="center"/>
+          </w:tcPr>
           <w:p>
             <w:pPr>
               <w:spacing w:line="240" w:lineRule="auto"/>
@@ -920,7 +948,9 @@
           </w:p>
         </w:tc>
         <w:tc>
-          <w:tcPr/>
+          <w:tcPr>
+            <w:vAlign w:val="center"/>
+          </w:tcPr>
           <w:p>
             <w:pPr>
               <w:spacing w:line="240" w:lineRule="auto"/>
@@ -934,12 +964,14 @@
                 <w:rFonts w:ascii="Verdana" w:cs="Verdana" w:eastAsia="Verdana" w:hAnsi="Verdana"/>
                 <w:rtl w:val="0"/>
               </w:rPr>
-              <w:t xml:space="preserve">Registrazione e monitoraggio di tutti gli accessi e di tutti gli eventi.</w:t>
-            </w:r>
-          </w:p>
-        </w:tc>
-        <w:tc>
-          <w:tcPr/>
+              <w:t xml:space="preserve">Storicizzazione dei dati riguardanti gli eventi, gli accessi e i dispositivi</w:t>
+            </w:r>
+          </w:p>
+        </w:tc>
+        <w:tc>
+          <w:tcPr>
+            <w:vAlign w:val="center"/>
+          </w:tcPr>
           <w:p>
             <w:pPr>
               <w:spacing w:line="240" w:lineRule="auto"/>
@@ -953,7 +985,7 @@
                 <w:rFonts w:ascii="Verdana" w:cs="Verdana" w:eastAsia="Verdana" w:hAnsi="Verdana"/>
                 <w:rtl w:val="0"/>
               </w:rPr>
-              <w:t xml:space="preserve">Meccanismo nativo per la registrazione e il monitoraggio su file di testo di tutti gli accessi e di tutti gli eventi con data ed ora.</w:t>
+              <w:t xml:space="preserve">In un file di testo sono registrati data e ora e dispositivi degli accessi e degli eventi</w:t>
             </w:r>
           </w:p>
         </w:tc>
@@ -1014,7 +1046,7 @@
           <w:szCs w:val="24"/>
           <w:rtl w:val="0"/>
         </w:rPr>
-        <w:t xml:space="preserve">STRONG PASSWORD </w:t>
+        <w:t xml:space="preserve">PASSWORD </w:t>
       </w:r>
       <w:r>
         <w:rPr>
@@ -1178,12 +1210,42 @@
               <w:bottom w:w="100.0" w:type="dxa"/>
               <w:right w:w="100.0" w:type="dxa"/>
             </w:tcMar>
+            <w:vAlign w:val="center"/>
+          </w:tcPr>
+          <w:p>
+            <w:pPr>
+              <w:widowControl w:val="0"/>
+              <w:spacing w:line="240" w:lineRule="auto"/>
+              <w:jc w:val="center"/>
+              <w:rPr>
+                <w:sz w:val="24"/>
+                <w:szCs w:val="24"/>
+              </w:rPr>
+            </w:pPr>
+            <w:r>
+              <w:rPr>
+                <w:sz w:val="24"/>
+                <w:szCs w:val="24"/>
+                <w:rtl w:val="0"/>
+              </w:rPr>
+              <w:t xml:space="preserve">Strong password</w:t>
+            </w:r>
+          </w:p>
+        </w:tc>
+        <w:tc>
+          <w:tcPr>
+            <w:shd w:fill="auto" w:val="clear"/>
+            <w:tcMar>
+              <w:top w:w="100.0" w:type="dxa"/>
+              <w:left w:w="100.0" w:type="dxa"/>
+              <w:bottom w:w="100.0" w:type="dxa"/>
+              <w:right w:w="100.0" w:type="dxa"/>
+            </w:tcMar>
             <w:vAlign w:val="top"/>
           </w:tcPr>
           <w:p>
             <w:pPr>
-              <w:widowControl w:val="0"/>
-              <w:spacing w:line="240" w:lineRule="auto"/>
+              <w:spacing w:after="200" w:before="200" w:lineRule="auto"/>
               <w:jc w:val="center"/>
               <w:rPr>
                 <w:b w:val="1"/>
@@ -1193,6 +1255,14 @@
             </w:pPr>
             <w:r>
               <w:rPr>
+                <w:sz w:val="24"/>
+                <w:szCs w:val="24"/>
+                <w:rtl w:val="0"/>
+              </w:rPr>
+              <w:t xml:space="preserve">Il sito deve permettere il login di farmacisti e medici</w:t>
+            </w:r>
+            <w:r>
+              <w:rPr>
                 <w:rtl w:val="0"/>
               </w:rPr>
             </w:r>
@@ -1207,7 +1277,76 @@
               <w:bottom w:w="100.0" w:type="dxa"/>
               <w:right w:w="100.0" w:type="dxa"/>
             </w:tcMar>
-            <w:vAlign w:val="top"/>
+            <w:vAlign w:val="center"/>
+          </w:tcPr>
+          <w:p>
+            <w:pPr>
+              <w:spacing w:after="200" w:before="200" w:lineRule="auto"/>
+              <w:jc w:val="center"/>
+              <w:rPr/>
+            </w:pPr>
+            <w:r>
+              <w:rPr>
+                <w:sz w:val="24"/>
+                <w:szCs w:val="24"/>
+                <w:rtl w:val="0"/>
+              </w:rPr>
+              <w:t xml:space="preserve">tramite processo OTP</w:t>
+            </w:r>
+            <w:r>
+              <w:rPr>
+                <w:rtl w:val="0"/>
+              </w:rPr>
+            </w:r>
+          </w:p>
+        </w:tc>
+      </w:tr>
+      <w:tr>
+        <w:trPr>
+          <w:cantSplit w:val="0"/>
+          <w:tblHeader w:val="0"/>
+        </w:trPr>
+        <w:tc>
+          <w:tcPr>
+            <w:shd w:fill="auto" w:val="clear"/>
+            <w:tcMar>
+              <w:top w:w="100.0" w:type="dxa"/>
+              <w:left w:w="100.0" w:type="dxa"/>
+              <w:bottom w:w="100.0" w:type="dxa"/>
+              <w:right w:w="100.0" w:type="dxa"/>
+            </w:tcMar>
+            <w:vAlign w:val="center"/>
+          </w:tcPr>
+          <w:p>
+            <w:pPr>
+              <w:widowControl w:val="0"/>
+              <w:spacing w:line="240" w:lineRule="auto"/>
+              <w:jc w:val="center"/>
+              <w:rPr>
+                <w:sz w:val="24"/>
+                <w:szCs w:val="24"/>
+              </w:rPr>
+            </w:pPr>
+            <w:r>
+              <w:rPr>
+                <w:sz w:val="24"/>
+                <w:szCs w:val="24"/>
+                <w:rtl w:val="0"/>
+              </w:rPr>
+              <w:t xml:space="preserve">Recupero password</w:t>
+            </w:r>
+          </w:p>
+        </w:tc>
+        <w:tc>
+          <w:tcPr>
+            <w:shd w:fill="auto" w:val="clear"/>
+            <w:tcMar>
+              <w:top w:w="100.0" w:type="dxa"/>
+              <w:left w:w="100.0" w:type="dxa"/>
+              <w:bottom w:w="100.0" w:type="dxa"/>
+              <w:right w:w="100.0" w:type="dxa"/>
+            </w:tcMar>
+            <w:vAlign w:val="center"/>
           </w:tcPr>
           <w:p>
             <w:pPr>
@@ -1225,7 +1364,7 @@
                 <w:szCs w:val="24"/>
                 <w:rtl w:val="0"/>
               </w:rPr>
-              <w:t xml:space="preserve">Il sito deve permettere il login di farmacisti e medici solo tramite processo OTP</w:t>
+              <w:t xml:space="preserve">Il sistema deve permettere a tutti i tipi di utente il recupero della password </w:t>
             </w:r>
             <w:r>
               <w:rPr>
@@ -1243,19 +1382,36 @@
               <w:bottom w:w="100.0" w:type="dxa"/>
               <w:right w:w="100.0" w:type="dxa"/>
             </w:tcMar>
-            <w:vAlign w:val="top"/>
-          </w:tcPr>
-          <w:p>
-            <w:pPr>
-              <w:widowControl w:val="0"/>
-              <w:spacing w:line="240" w:lineRule="auto"/>
-              <w:ind w:right="-811.7716535433067"/>
+            <w:vAlign w:val="center"/>
+          </w:tcPr>
+          <w:p>
+            <w:pPr>
+              <w:spacing w:after="200" w:before="200" w:lineRule="auto"/>
               <w:jc w:val="center"/>
               <w:rPr>
                 <w:b w:val="1"/>
                 <w:sz w:val="48"/>
                 <w:szCs w:val="48"/>
               </w:rPr>
+            </w:pPr>
+            <w:r>
+              <w:rPr>
+                <w:sz w:val="24"/>
+                <w:szCs w:val="24"/>
+                <w:rtl w:val="0"/>
+              </w:rPr>
+              <w:t xml:space="preserve">inviando tramite mail un link dal quale modificarla</w:t>
+            </w:r>
+            <w:r>
+              <w:rPr>
+                <w:rtl w:val="0"/>
+              </w:rPr>
+            </w:r>
+          </w:p>
+          <w:p>
+            <w:pPr>
+              <w:spacing w:line="240" w:lineRule="auto"/>
+              <w:rPr/>
             </w:pPr>
             <w:r>
               <w:rPr>
@@ -1268,8 +1424,13 @@
     </w:tbl>
     <w:p>
       <w:pPr>
+        <w:spacing w:line="276" w:lineRule="auto"/>
         <w:jc w:val="center"/>
-        <w:rPr/>
+        <w:rPr>
+          <w:b w:val="1"/>
+          <w:sz w:val="24"/>
+          <w:szCs w:val="24"/>
+        </w:rPr>
       </w:pPr>
       <w:r>
         <w:rPr>
@@ -1292,7 +1453,7 @@
           <w:szCs w:val="24"/>
         </w:rPr>
       </w:pPr>
-      <w:bookmarkStart w:colFirst="0" w:colLast="0" w:name="_4sce0hqsibxg" w:id="6"/>
+      <w:bookmarkStart w:colFirst="0" w:colLast="0" w:name="_g51ycdhzar1y" w:id="6"/>
       <w:bookmarkEnd w:id="6"/>
       <w:r>
         <w:rPr>
@@ -1301,266 +1462,8 @@
           <w:szCs w:val="24"/>
           <w:rtl w:val="0"/>
         </w:rPr>
-        <w:t xml:space="preserve">RECUPERO PASSWORD</w:t>
+        <w:t xml:space="preserve">PRIVACY</w:t>
       </w:r>
-      <w:r>
-        <w:rPr>
-          <w:rtl w:val="0"/>
-        </w:rPr>
-      </w:r>
-    </w:p>
-    <w:tbl>
-      <w:tblPr>
-        <w:tblStyle w:val="Table5"/>
-        <w:tblW w:w="9660.0" w:type="dxa"/>
-        <w:jc w:val="left"/>
-        <w:tblBorders>
-          <w:top w:color="000000" w:space="0" w:sz="8" w:val="single"/>
-          <w:left w:color="000000" w:space="0" w:sz="8" w:val="single"/>
-          <w:bottom w:color="000000" w:space="0" w:sz="8" w:val="single"/>
-          <w:right w:color="000000" w:space="0" w:sz="8" w:val="single"/>
-          <w:insideH w:color="000000" w:space="0" w:sz="8" w:val="single"/>
-          <w:insideV w:color="000000" w:space="0" w:sz="8" w:val="single"/>
-        </w:tblBorders>
-        <w:tblLayout w:type="fixed"/>
-        <w:tblLook w:val="0600"/>
-      </w:tblPr>
-      <w:tblGrid>
-        <w:gridCol w:w="2400"/>
-        <w:gridCol w:w="4275"/>
-        <w:gridCol w:w="2985"/>
-        <w:tblGridChange w:id="0">
-          <w:tblGrid>
-            <w:gridCol w:w="2400"/>
-            <w:gridCol w:w="4275"/>
-            <w:gridCol w:w="2985"/>
-          </w:tblGrid>
-        </w:tblGridChange>
-      </w:tblGrid>
-      <w:tr>
-        <w:trPr>
-          <w:cantSplit w:val="0"/>
-          <w:tblHeader w:val="0"/>
-        </w:trPr>
-        <w:tc>
-          <w:tcPr>
-            <w:shd w:fill="104060" w:val="clear"/>
-            <w:tcMar>
-              <w:top w:w="100.0" w:type="dxa"/>
-              <w:left w:w="100.0" w:type="dxa"/>
-              <w:bottom w:w="100.0" w:type="dxa"/>
-              <w:right w:w="100.0" w:type="dxa"/>
-            </w:tcMar>
-            <w:vAlign w:val="top"/>
-          </w:tcPr>
-          <w:p>
-            <w:pPr>
-              <w:widowControl w:val="0"/>
-              <w:spacing w:line="240" w:lineRule="auto"/>
-              <w:jc w:val="center"/>
-              <w:rPr>
-                <w:b w:val="1"/>
-                <w:color w:val="ffffff"/>
-              </w:rPr>
-            </w:pPr>
-            <w:r>
-              <w:rPr>
-                <w:b w:val="1"/>
-                <w:color w:val="ffffff"/>
-                <w:sz w:val="24"/>
-                <w:szCs w:val="24"/>
-                <w:rtl w:val="0"/>
-              </w:rPr>
-              <w:t xml:space="preserve">PROPRIETA’</w:t>
-            </w:r>
-            <w:r>
-              <w:rPr>
-                <w:rtl w:val="0"/>
-              </w:rPr>
-            </w:r>
-          </w:p>
-        </w:tc>
-        <w:tc>
-          <w:tcPr>
-            <w:shd w:fill="104060" w:val="clear"/>
-            <w:tcMar>
-              <w:top w:w="100.0" w:type="dxa"/>
-              <w:left w:w="100.0" w:type="dxa"/>
-              <w:bottom w:w="100.0" w:type="dxa"/>
-              <w:right w:w="100.0" w:type="dxa"/>
-            </w:tcMar>
-            <w:vAlign w:val="top"/>
-          </w:tcPr>
-          <w:p>
-            <w:pPr>
-              <w:widowControl w:val="0"/>
-              <w:spacing w:line="240" w:lineRule="auto"/>
-              <w:jc w:val="center"/>
-              <w:rPr>
-                <w:b w:val="1"/>
-                <w:color w:val="ffffff"/>
-                <w:sz w:val="24"/>
-                <w:szCs w:val="24"/>
-              </w:rPr>
-            </w:pPr>
-            <w:r>
-              <w:rPr>
-                <w:b w:val="1"/>
-                <w:color w:val="ffffff"/>
-                <w:sz w:val="24"/>
-                <w:szCs w:val="24"/>
-                <w:rtl w:val="0"/>
-              </w:rPr>
-              <w:t xml:space="preserve">DESCRIZIONE</w:t>
-            </w:r>
-          </w:p>
-        </w:tc>
-        <w:tc>
-          <w:tcPr>
-            <w:shd w:fill="104060" w:val="clear"/>
-            <w:tcMar>
-              <w:top w:w="100.0" w:type="dxa"/>
-              <w:left w:w="100.0" w:type="dxa"/>
-              <w:bottom w:w="100.0" w:type="dxa"/>
-              <w:right w:w="100.0" w:type="dxa"/>
-            </w:tcMar>
-            <w:vAlign w:val="top"/>
-          </w:tcPr>
-          <w:p>
-            <w:pPr>
-              <w:widowControl w:val="0"/>
-              <w:spacing w:line="240" w:lineRule="auto"/>
-              <w:jc w:val="center"/>
-              <w:rPr>
-                <w:b w:val="1"/>
-                <w:color w:val="ffffff"/>
-                <w:sz w:val="24"/>
-                <w:szCs w:val="24"/>
-              </w:rPr>
-            </w:pPr>
-            <w:r>
-              <w:rPr>
-                <w:b w:val="1"/>
-                <w:color w:val="ffffff"/>
-                <w:sz w:val="24"/>
-                <w:szCs w:val="24"/>
-                <w:rtl w:val="0"/>
-              </w:rPr>
-              <w:t xml:space="preserve">MISURA</w:t>
-            </w:r>
-          </w:p>
-        </w:tc>
-      </w:tr>
-      <w:tr>
-        <w:trPr>
-          <w:cantSplit w:val="0"/>
-          <w:tblHeader w:val="0"/>
-        </w:trPr>
-        <w:tc>
-          <w:tcPr>
-            <w:shd w:fill="auto" w:val="clear"/>
-            <w:tcMar>
-              <w:top w:w="100.0" w:type="dxa"/>
-              <w:left w:w="100.0" w:type="dxa"/>
-              <w:bottom w:w="100.0" w:type="dxa"/>
-              <w:right w:w="100.0" w:type="dxa"/>
-            </w:tcMar>
-            <w:vAlign w:val="top"/>
-          </w:tcPr>
-          <w:p>
-            <w:pPr>
-              <w:widowControl w:val="0"/>
-              <w:spacing w:line="240" w:lineRule="auto"/>
-              <w:jc w:val="center"/>
-              <w:rPr>
-                <w:b w:val="1"/>
-                <w:sz w:val="48"/>
-                <w:szCs w:val="48"/>
-              </w:rPr>
-            </w:pPr>
-            <w:r>
-              <w:rPr>
-                <w:rtl w:val="0"/>
-              </w:rPr>
-            </w:r>
-          </w:p>
-        </w:tc>
-        <w:tc>
-          <w:tcPr>
-            <w:shd w:fill="auto" w:val="clear"/>
-            <w:tcMar>
-              <w:top w:w="100.0" w:type="dxa"/>
-              <w:left w:w="100.0" w:type="dxa"/>
-              <w:bottom w:w="100.0" w:type="dxa"/>
-              <w:right w:w="100.0" w:type="dxa"/>
-            </w:tcMar>
-            <w:vAlign w:val="top"/>
-          </w:tcPr>
-          <w:p>
-            <w:pPr>
-              <w:spacing w:after="200" w:before="200" w:lineRule="auto"/>
-              <w:jc w:val="center"/>
-              <w:rPr>
-                <w:b w:val="1"/>
-                <w:sz w:val="48"/>
-                <w:szCs w:val="48"/>
-              </w:rPr>
-            </w:pPr>
-            <w:r>
-              <w:rPr>
-                <w:sz w:val="24"/>
-                <w:szCs w:val="24"/>
-                <w:rtl w:val="0"/>
-              </w:rPr>
-              <w:t xml:space="preserve">Il sistema deve permettere a tutti i tipi di utente il recupero della password inviando tramite mail un link dal quale modificarla</w:t>
-            </w:r>
-            <w:r>
-              <w:rPr>
-                <w:rtl w:val="0"/>
-              </w:rPr>
-            </w:r>
-          </w:p>
-        </w:tc>
-        <w:tc>
-          <w:tcPr>
-            <w:shd w:fill="auto" w:val="clear"/>
-            <w:tcMar>
-              <w:top w:w="100.0" w:type="dxa"/>
-              <w:left w:w="100.0" w:type="dxa"/>
-              <w:bottom w:w="100.0" w:type="dxa"/>
-              <w:right w:w="100.0" w:type="dxa"/>
-            </w:tcMar>
-            <w:vAlign w:val="top"/>
-          </w:tcPr>
-          <w:p>
-            <w:pPr>
-              <w:widowControl w:val="0"/>
-              <w:spacing w:line="240" w:lineRule="auto"/>
-              <w:jc w:val="center"/>
-              <w:rPr>
-                <w:b w:val="1"/>
-                <w:sz w:val="48"/>
-                <w:szCs w:val="48"/>
-              </w:rPr>
-            </w:pPr>
-            <w:r>
-              <w:rPr>
-                <w:rtl w:val="0"/>
-              </w:rPr>
-            </w:r>
-          </w:p>
-        </w:tc>
-      </w:tr>
-    </w:tbl>
-    <w:p>
-      <w:pPr>
-        <w:jc w:val="center"/>
-        <w:rPr>
-          <w:b w:val="1"/>
-          <w:sz w:val="24"/>
-          <w:szCs w:val="24"/>
-        </w:rPr>
-      </w:pPr>
       <w:r>
         <w:rPr>
           <w:rtl w:val="0"/>
@@ -1572,54 +1475,6 @@
         <w:spacing w:line="276" w:lineRule="auto"/>
         <w:jc w:val="center"/>
         <w:rPr>
-          <w:b w:val="1"/>
-          <w:sz w:val="24"/>
-          <w:szCs w:val="24"/>
-        </w:rPr>
-      </w:pPr>
-      <w:r>
-        <w:rPr>
-          <w:rtl w:val="0"/>
-        </w:rPr>
-      </w:r>
-    </w:p>
-    <w:p>
-      <w:pPr>
-        <w:pStyle w:val="Heading2"/>
-        <w:numPr>
-          <w:ilvl w:val="0"/>
-          <w:numId w:val="1"/>
-        </w:numPr>
-        <w:spacing w:after="200" w:before="200" w:lineRule="auto"/>
-        <w:ind w:left="992.1259842519685" w:hanging="360"/>
-        <w:rPr>
-          <w:b w:val="1"/>
-          <w:sz w:val="24"/>
-          <w:szCs w:val="24"/>
-        </w:rPr>
-      </w:pPr>
-      <w:bookmarkStart w:colFirst="0" w:colLast="0" w:name="_g51ycdhzar1y" w:id="7"/>
-      <w:bookmarkEnd w:id="7"/>
-      <w:r>
-        <w:rPr>
-          <w:b w:val="1"/>
-          <w:sz w:val="24"/>
-          <w:szCs w:val="24"/>
-          <w:rtl w:val="0"/>
-        </w:rPr>
-        <w:t xml:space="preserve">PRIVACY</w:t>
-      </w:r>
-      <w:r>
-        <w:rPr>
-          <w:rtl w:val="0"/>
-        </w:rPr>
-      </w:r>
-    </w:p>
-    <w:p>
-      <w:pPr>
-        <w:spacing w:line="276" w:lineRule="auto"/>
-        <w:jc w:val="center"/>
-        <w:rPr>
           <w:rFonts w:ascii="Verdana" w:cs="Verdana" w:eastAsia="Verdana" w:hAnsi="Verdana"/>
           <w:b w:val="1"/>
         </w:rPr>
@@ -1632,7 +1487,7 @@
     </w:p>
     <w:tbl>
       <w:tblPr>
-        <w:tblStyle w:val="Table6"/>
+        <w:tblStyle w:val="Table5"/>
         <w:tblW w:w="9660.0" w:type="dxa"/>
         <w:jc w:val="left"/>
         <w:tblBorders>
@@ -1778,7 +1633,9 @@
           <w:tblHeader w:val="0"/>
         </w:trPr>
         <w:tc>
-          <w:tcPr/>
+          <w:tcPr>
+            <w:vAlign w:val="center"/>
+          </w:tcPr>
           <w:p>
             <w:pPr>
               <w:spacing w:line="240" w:lineRule="auto"/>
@@ -1797,7 +1654,9 @@
           </w:p>
         </w:tc>
         <w:tc>
-          <w:tcPr/>
+          <w:tcPr>
+            <w:vAlign w:val="center"/>
+          </w:tcPr>
           <w:p>
             <w:pPr>
               <w:spacing w:line="240" w:lineRule="auto"/>
@@ -1816,7 +1675,9 @@
           </w:p>
         </w:tc>
         <w:tc>
-          <w:tcPr/>
+          <w:tcPr>
+            <w:vAlign w:val="center"/>
+          </w:tcPr>
           <w:p>
             <w:pPr>
               <w:spacing w:line="240" w:lineRule="auto"/>
@@ -1830,7 +1691,7 @@
                 <w:rFonts w:ascii="Verdana" w:cs="Verdana" w:eastAsia="Verdana" w:hAnsi="Verdana"/>
                 <w:rtl w:val="0"/>
               </w:rPr>
-              <w:t xml:space="preserve">Conforme</w:t>
+              <w:t xml:space="preserve">Il sistema è conforme alle linee guida della Repubblica Italiana riguardante la privacy</w:t>
             </w:r>
           </w:p>
         </w:tc>
@@ -1841,7 +1702,9 @@
           <w:tblHeader w:val="0"/>
         </w:trPr>
         <w:tc>
-          <w:tcPr/>
+          <w:tcPr>
+            <w:vAlign w:val="center"/>
+          </w:tcPr>
           <w:p>
             <w:pPr>
               <w:spacing w:line="240" w:lineRule="auto"/>
@@ -1860,7 +1723,9 @@
           </w:p>
         </w:tc>
         <w:tc>
-          <w:tcPr/>
+          <w:tcPr>
+            <w:vAlign w:val="center"/>
+          </w:tcPr>
           <w:p>
             <w:pPr>
               <w:spacing w:line="240" w:lineRule="auto"/>
@@ -1879,10 +1744,11 @@
           </w:p>
         </w:tc>
         <w:tc>
-          <w:tcPr/>
-          <w:p>
-            <w:pPr>
-              <w:spacing w:line="240" w:lineRule="auto"/>
+          <w:tcPr>
+            <w:vAlign w:val="center"/>
+          </w:tcPr>
+          <w:p>
+            <w:pPr>
               <w:jc w:val="center"/>
               <w:rPr>
                 <w:rFonts w:ascii="Verdana" w:cs="Verdana" w:eastAsia="Verdana" w:hAnsi="Verdana"/>
@@ -1893,7 +1759,7 @@
                 <w:rFonts w:ascii="Verdana" w:cs="Verdana" w:eastAsia="Verdana" w:hAnsi="Verdana"/>
                 <w:rtl w:val="0"/>
               </w:rPr>
-              <w:t xml:space="preserve">Conforme</w:t>
+              <w:t xml:space="preserve">Il sistema è conforme alle linee guida europee riguardante la tutela dei dati personali</w:t>
             </w:r>
           </w:p>
         </w:tc>
@@ -1914,8 +1780,8 @@
           <w:szCs w:val="24"/>
         </w:rPr>
       </w:pPr>
-      <w:bookmarkStart w:colFirst="0" w:colLast="0" w:name="_x11hmt2lw5on" w:id="8"/>
-      <w:bookmarkEnd w:id="8"/>
+      <w:bookmarkStart w:colFirst="0" w:colLast="0" w:name="_x11hmt2lw5on" w:id="7"/>
+      <w:bookmarkEnd w:id="7"/>
       <w:r>
         <w:rPr>
           <w:b w:val="1"/>
@@ -1948,7 +1814,7 @@
     </w:p>
     <w:tbl>
       <w:tblPr>
-        <w:tblStyle w:val="Table7"/>
+        <w:tblStyle w:val="Table6"/>
         <w:tblW w:w="9645.0" w:type="dxa"/>
         <w:jc w:val="left"/>
         <w:tblBorders>
@@ -1988,7 +1854,7 @@
               <w:bottom w:w="100.0" w:type="dxa"/>
               <w:right w:w="100.0" w:type="dxa"/>
             </w:tcMar>
-            <w:vAlign w:val="top"/>
+            <w:vAlign w:val="center"/>
           </w:tcPr>
           <w:p>
             <w:pPr>
@@ -2025,7 +1891,7 @@
               <w:bottom w:w="100.0" w:type="dxa"/>
               <w:right w:w="100.0" w:type="dxa"/>
             </w:tcMar>
-            <w:vAlign w:val="top"/>
+            <w:vAlign w:val="center"/>
           </w:tcPr>
           <w:p>
             <w:pPr>
@@ -2059,7 +1925,7 @@
               <w:bottom w:w="100.0" w:type="dxa"/>
               <w:right w:w="100.0" w:type="dxa"/>
             </w:tcMar>
-            <w:vAlign w:val="top"/>
+            <w:vAlign w:val="center"/>
           </w:tcPr>
           <w:p>
             <w:pPr>
@@ -2091,7 +1957,9 @@
           <w:tblHeader w:val="0"/>
         </w:trPr>
         <w:tc>
-          <w:tcPr/>
+          <w:tcPr>
+            <w:vAlign w:val="center"/>
+          </w:tcPr>
           <w:p>
             <w:pPr>
               <w:spacing w:line="240" w:lineRule="auto"/>
@@ -2110,7 +1978,9 @@
           </w:p>
         </w:tc>
         <w:tc>
-          <w:tcPr/>
+          <w:tcPr>
+            <w:vAlign w:val="center"/>
+          </w:tcPr>
           <w:p>
             <w:pPr>
               <w:spacing w:line="240" w:lineRule="auto"/>
@@ -2124,12 +1994,14 @@
                 <w:rFonts w:ascii="Verdana" w:cs="Verdana" w:eastAsia="Verdana" w:hAnsi="Verdana"/>
                 <w:rtl w:val="0"/>
               </w:rPr>
-              <w:t xml:space="preserve">Modalità di trasmissione delle credenziali raccolte in fase di autenticazione</w:t>
-            </w:r>
-          </w:p>
-        </w:tc>
-        <w:tc>
-          <w:tcPr/>
+              <w:t xml:space="preserve">Le credenziali raccolte durante la fase di autenticazione saranno registrate in maniera sicura</w:t>
+            </w:r>
+          </w:p>
+        </w:tc>
+        <w:tc>
+          <w:tcPr>
+            <w:vAlign w:val="center"/>
+          </w:tcPr>
           <w:p>
             <w:pPr>
               <w:spacing w:line="240" w:lineRule="auto"/>
@@ -2143,91 +2015,12 @@
                 <w:rFonts w:ascii="Verdana" w:cs="Verdana" w:eastAsia="Verdana" w:hAnsi="Verdana"/>
                 <w:rtl w:val="0"/>
               </w:rPr>
-              <w:t xml:space="preserve">Utilizzo protocollo https</w:t>
-            </w:r>
-          </w:p>
-        </w:tc>
-      </w:tr>
-      <w:tr>
-        <w:trPr>
-          <w:cantSplit w:val="0"/>
-          <w:tblHeader w:val="0"/>
-        </w:trPr>
-        <w:tc>
-          <w:tcPr/>
-          <w:p>
-            <w:pPr>
-              <w:spacing w:line="240" w:lineRule="auto"/>
-              <w:jc w:val="center"/>
-              <w:rPr>
-                <w:rFonts w:ascii="Verdana" w:cs="Verdana" w:eastAsia="Verdana" w:hAnsi="Verdana"/>
-              </w:rPr>
-            </w:pPr>
-            <w:r>
-              <w:rPr>
-                <w:rFonts w:ascii="Verdana" w:cs="Verdana" w:eastAsia="Verdana" w:hAnsi="Verdana"/>
-                <w:rtl w:val="0"/>
-              </w:rPr>
-              <w:t xml:space="preserve">Raccolta dati tramite form</w:t>
-            </w:r>
-          </w:p>
-        </w:tc>
-        <w:tc>
-          <w:tcPr/>
-          <w:p>
-            <w:pPr>
-              <w:spacing w:line="240" w:lineRule="auto"/>
-              <w:jc w:val="center"/>
-              <w:rPr>
-                <w:rFonts w:ascii="Verdana" w:cs="Verdana" w:eastAsia="Verdana" w:hAnsi="Verdana"/>
-              </w:rPr>
-            </w:pPr>
-            <w:r>
-              <w:rPr>
-                <w:rFonts w:ascii="Verdana" w:cs="Verdana" w:eastAsia="Verdana" w:hAnsi="Verdana"/>
-                <w:rtl w:val="0"/>
-              </w:rPr>
-              <w:t xml:space="preserve">Modalità di trasmissione dei dati raccolti tramite i form proposti dall’applicazione</w:t>
-            </w:r>
-          </w:p>
-        </w:tc>
-        <w:tc>
-          <w:tcPr/>
-          <w:p>
-            <w:pPr>
-              <w:spacing w:line="240" w:lineRule="auto"/>
-              <w:jc w:val="center"/>
-              <w:rPr>
-                <w:rFonts w:ascii="Verdana" w:cs="Verdana" w:eastAsia="Verdana" w:hAnsi="Verdana"/>
-              </w:rPr>
-            </w:pPr>
-            <w:r>
-              <w:rPr>
-                <w:rFonts w:ascii="Verdana" w:cs="Verdana" w:eastAsia="Verdana" w:hAnsi="Verdana"/>
-                <w:rtl w:val="0"/>
-              </w:rPr>
-              <w:t xml:space="preserve">Utilizzo protocollo https</w:t>
+              <w:t xml:space="preserve">Utilizzo protocollo SSL/TLS</w:t>
             </w:r>
           </w:p>
         </w:tc>
       </w:tr>
     </w:tbl>
-    <w:p>
-      <w:pPr>
-        <w:spacing w:line="276" w:lineRule="auto"/>
-        <w:jc w:val="center"/>
-        <w:rPr>
-          <w:b w:val="1"/>
-          <w:sz w:val="24"/>
-          <w:szCs w:val="24"/>
-        </w:rPr>
-      </w:pPr>
-      <w:r>
-        <w:rPr>
-          <w:rtl w:val="0"/>
-        </w:rPr>
-      </w:r>
-    </w:p>
     <w:p>
       <w:pPr>
         <w:pStyle w:val="Heading2"/>
@@ -2243,8 +2036,8 @@
           <w:szCs w:val="24"/>
         </w:rPr>
       </w:pPr>
-      <w:bookmarkStart w:colFirst="0" w:colLast="0" w:name="_c1hnl04mvmqb" w:id="9"/>
-      <w:bookmarkEnd w:id="9"/>
+      <w:bookmarkStart w:colFirst="0" w:colLast="0" w:name="_c1hnl04mvmqb" w:id="8"/>
+      <w:bookmarkEnd w:id="8"/>
       <w:r>
         <w:rPr>
           <w:b w:val="1"/>
@@ -2262,7 +2055,7 @@
     </w:p>
     <w:tbl>
       <w:tblPr>
-        <w:tblStyle w:val="Table8"/>
+        <w:tblStyle w:val="Table7"/>
         <w:tblW w:w="9645.0" w:type="dxa"/>
         <w:jc w:val="left"/>
         <w:tblBorders>
@@ -2302,7 +2095,7 @@
               <w:bottom w:w="100.0" w:type="dxa"/>
               <w:right w:w="100.0" w:type="dxa"/>
             </w:tcMar>
-            <w:vAlign w:val="top"/>
+            <w:vAlign w:val="center"/>
           </w:tcPr>
           <w:p>
             <w:pPr>
@@ -2340,7 +2133,7 @@
               <w:bottom w:w="100.0" w:type="dxa"/>
               <w:right w:w="100.0" w:type="dxa"/>
             </w:tcMar>
-            <w:vAlign w:val="top"/>
+            <w:vAlign w:val="center"/>
           </w:tcPr>
           <w:p>
             <w:pPr>
@@ -2375,7 +2168,7 @@
               <w:bottom w:w="100.0" w:type="dxa"/>
               <w:right w:w="100.0" w:type="dxa"/>
             </w:tcMar>
-            <w:vAlign w:val="top"/>
+            <w:vAlign w:val="center"/>
           </w:tcPr>
           <w:p>
             <w:pPr>
@@ -2416,12 +2209,11 @@
               <w:bottom w:w="100.0" w:type="dxa"/>
               <w:right w:w="100.0" w:type="dxa"/>
             </w:tcMar>
-            <w:vAlign w:val="top"/>
-          </w:tcPr>
-          <w:p>
-            <w:pPr>
-              <w:widowControl w:val="0"/>
-              <w:spacing w:line="240" w:lineRule="auto"/>
+            <w:vAlign w:val="center"/>
+          </w:tcPr>
+          <w:p>
+            <w:pPr>
+              <w:spacing w:after="200" w:before="200" w:lineRule="auto"/>
               <w:jc w:val="center"/>
               <w:rPr>
                 <w:b w:val="1"/>
@@ -2431,6 +2223,14 @@
             </w:pPr>
             <w:r>
               <w:rPr>
+                <w:sz w:val="24"/>
+                <w:szCs w:val="24"/>
+                <w:rtl w:val="0"/>
+              </w:rPr>
+              <w:t xml:space="preserve">Pagamenti</w:t>
+            </w:r>
+            <w:r>
+              <w:rPr>
                 <w:rtl w:val="0"/>
               </w:rPr>
             </w:r>
@@ -2445,18 +2245,19 @@
               <w:bottom w:w="100.0" w:type="dxa"/>
               <w:right w:w="100.0" w:type="dxa"/>
             </w:tcMar>
-            <w:vAlign w:val="top"/>
-          </w:tcPr>
-          <w:p>
-            <w:pPr>
-              <w:spacing w:after="200" w:before="200" w:lineRule="auto"/>
-              <w:jc w:val="center"/>
-              <w:rPr>
-                <w:b w:val="1"/>
-                <w:sz w:val="48"/>
-                <w:szCs w:val="48"/>
-              </w:rPr>
-            </w:pPr>
+            <w:vAlign w:val="center"/>
+          </w:tcPr>
+          <w:p>
+            <w:pPr>
+              <w:spacing w:line="240" w:lineRule="auto"/>
+              <w:rPr/>
+            </w:pPr>
+            <w:r>
+              <w:rPr>
+                <w:rtl w:val="0"/>
+              </w:rPr>
+              <w:t xml:space="preserve">Il sito permette di pagare in tutta sicurezza </w:t>
+            </w:r>
             <w:r>
               <w:rPr>
                 <w:rtl w:val="0"/>
@@ -2473,19 +2274,19 @@
               <w:bottom w:w="100.0" w:type="dxa"/>
               <w:right w:w="100.0" w:type="dxa"/>
             </w:tcMar>
-            <w:vAlign w:val="top"/>
-          </w:tcPr>
-          <w:p>
-            <w:pPr>
-              <w:widowControl w:val="0"/>
-              <w:spacing w:line="240" w:lineRule="auto"/>
-              <w:jc w:val="center"/>
-              <w:rPr>
-                <w:b w:val="1"/>
-                <w:sz w:val="48"/>
-                <w:szCs w:val="48"/>
-              </w:rPr>
-            </w:pPr>
+            <w:vAlign w:val="center"/>
+          </w:tcPr>
+          <w:p>
+            <w:pPr>
+              <w:spacing w:line="240" w:lineRule="auto"/>
+              <w:rPr/>
+            </w:pPr>
+            <w:r>
+              <w:rPr>
+                <w:rtl w:val="0"/>
+              </w:rPr>
+              <w:t xml:space="preserve">Utilizzo del servizio esterno Google Pay</w:t>
+            </w:r>
             <w:r>
               <w:rPr>
                 <w:rtl w:val="0"/>
@@ -2506,8 +2307,8 @@
           <w:szCs w:val="24"/>
         </w:rPr>
       </w:pPr>
-      <w:bookmarkStart w:colFirst="0" w:colLast="0" w:name="_kume5u2zz5zc" w:id="10"/>
-      <w:bookmarkEnd w:id="10"/>
+      <w:bookmarkStart w:colFirst="0" w:colLast="0" w:name="_kume5u2zz5zc" w:id="9"/>
+      <w:bookmarkEnd w:id="9"/>
       <w:r>
         <w:rPr>
           <w:rtl w:val="0"/>
@@ -2529,8 +2330,8 @@
           <w:szCs w:val="24"/>
         </w:rPr>
       </w:pPr>
-      <w:bookmarkStart w:colFirst="0" w:colLast="0" w:name="_wq1zc1c73jin" w:id="11"/>
-      <w:bookmarkEnd w:id="11"/>
+      <w:bookmarkStart w:colFirst="0" w:colLast="0" w:name="_wq1zc1c73jin" w:id="10"/>
+      <w:bookmarkEnd w:id="10"/>
       <w:r>
         <w:rPr>
           <w:b w:val="1"/>
@@ -2548,7 +2349,7 @@
     </w:p>
     <w:tbl>
       <w:tblPr>
-        <w:tblStyle w:val="Table9"/>
+        <w:tblStyle w:val="Table8"/>
         <w:tblW w:w="9645.0" w:type="dxa"/>
         <w:jc w:val="left"/>
         <w:tblBorders>
@@ -2588,7 +2389,7 @@
               <w:bottom w:w="100.0" w:type="dxa"/>
               <w:right w:w="100.0" w:type="dxa"/>
             </w:tcMar>
-            <w:vAlign w:val="top"/>
+            <w:vAlign w:val="center"/>
           </w:tcPr>
           <w:p>
             <w:pPr>
@@ -2626,7 +2427,7 @@
               <w:bottom w:w="100.0" w:type="dxa"/>
               <w:right w:w="100.0" w:type="dxa"/>
             </w:tcMar>
-            <w:vAlign w:val="top"/>
+            <w:vAlign w:val="center"/>
           </w:tcPr>
           <w:p>
             <w:pPr>
@@ -2661,7 +2462,7 @@
               <w:bottom w:w="100.0" w:type="dxa"/>
               <w:right w:w="100.0" w:type="dxa"/>
             </w:tcMar>
-            <w:vAlign w:val="top"/>
+            <w:vAlign w:val="center"/>
           </w:tcPr>
           <w:p>
             <w:pPr>
@@ -2702,12 +2503,11 @@
               <w:bottom w:w="100.0" w:type="dxa"/>
               <w:right w:w="100.0" w:type="dxa"/>
             </w:tcMar>
-            <w:vAlign w:val="top"/>
-          </w:tcPr>
-          <w:p>
-            <w:pPr>
-              <w:widowControl w:val="0"/>
-              <w:spacing w:line="240" w:lineRule="auto"/>
+            <w:vAlign w:val="center"/>
+          </w:tcPr>
+          <w:p>
+            <w:pPr>
+              <w:spacing w:after="200" w:before="200" w:lineRule="auto"/>
               <w:jc w:val="center"/>
               <w:rPr>
                 <w:b w:val="1"/>
@@ -2717,6 +2517,14 @@
             </w:pPr>
             <w:r>
               <w:rPr>
+                <w:sz w:val="24"/>
+                <w:szCs w:val="24"/>
+                <w:rtl w:val="0"/>
+              </w:rPr>
+              <w:t xml:space="preserve">Calendario personalizzato</w:t>
+            </w:r>
+            <w:r>
+              <w:rPr>
                 <w:rtl w:val="0"/>
               </w:rPr>
             </w:r>
@@ -2731,7 +2539,7 @@
               <w:bottom w:w="100.0" w:type="dxa"/>
               <w:right w:w="100.0" w:type="dxa"/>
             </w:tcMar>
-            <w:vAlign w:val="top"/>
+            <w:vAlign w:val="center"/>
           </w:tcPr>
           <w:p>
             <w:pPr>
@@ -2768,19 +2576,19 @@
               <w:bottom w:w="100.0" w:type="dxa"/>
               <w:right w:w="100.0" w:type="dxa"/>
             </w:tcMar>
-            <w:vAlign w:val="top"/>
-          </w:tcPr>
-          <w:p>
-            <w:pPr>
-              <w:widowControl w:val="0"/>
-              <w:spacing w:line="240" w:lineRule="auto"/>
-              <w:jc w:val="center"/>
-              <w:rPr>
-                <w:b w:val="1"/>
-                <w:sz w:val="48"/>
-                <w:szCs w:val="48"/>
-              </w:rPr>
-            </w:pPr>
+            <w:vAlign w:val="center"/>
+          </w:tcPr>
+          <w:p>
+            <w:pPr>
+              <w:spacing w:line="240" w:lineRule="auto"/>
+              <w:rPr/>
+            </w:pPr>
+            <w:r>
+              <w:rPr>
+                <w:rtl w:val="0"/>
+              </w:rPr>
+              <w:t xml:space="preserve">Utilizzo del servizio esterno Google Calendar</w:t>
+            </w:r>
             <w:r>
               <w:rPr>
                 <w:rtl w:val="0"/>
@@ -2821,8 +2629,8 @@
           <w:szCs w:val="24"/>
         </w:rPr>
       </w:pPr>
-      <w:bookmarkStart w:colFirst="0" w:colLast="0" w:name="_qve9uz78r9o2" w:id="12"/>
-      <w:bookmarkEnd w:id="12"/>
+      <w:bookmarkStart w:colFirst="0" w:colLast="0" w:name="_qve9uz78r9o2" w:id="11"/>
+      <w:bookmarkEnd w:id="11"/>
       <w:r>
         <w:rPr>
           <w:b w:val="1"/>
@@ -2840,7 +2648,7 @@
     </w:p>
     <w:tbl>
       <w:tblPr>
-        <w:tblStyle w:val="Table10"/>
+        <w:tblStyle w:val="Table9"/>
         <w:tblW w:w="9660.0" w:type="dxa"/>
         <w:jc w:val="left"/>
         <w:tblBorders>
@@ -2880,7 +2688,7 @@
               <w:bottom w:w="100.0" w:type="dxa"/>
               <w:right w:w="100.0" w:type="dxa"/>
             </w:tcMar>
-            <w:vAlign w:val="top"/>
+            <w:vAlign w:val="center"/>
           </w:tcPr>
           <w:p>
             <w:pPr>
@@ -2918,7 +2726,7 @@
               <w:bottom w:w="100.0" w:type="dxa"/>
               <w:right w:w="100.0" w:type="dxa"/>
             </w:tcMar>
-            <w:vAlign w:val="top"/>
+            <w:vAlign w:val="center"/>
           </w:tcPr>
           <w:p>
             <w:pPr>
@@ -2953,7 +2761,7 @@
               <w:bottom w:w="100.0" w:type="dxa"/>
               <w:right w:w="100.0" w:type="dxa"/>
             </w:tcMar>
-            <w:vAlign w:val="top"/>
+            <w:vAlign w:val="center"/>
           </w:tcPr>
           <w:p>
             <w:pPr>
@@ -2994,12 +2802,11 @@
               <w:bottom w:w="100.0" w:type="dxa"/>
               <w:right w:w="100.0" w:type="dxa"/>
             </w:tcMar>
-            <w:vAlign w:val="top"/>
-          </w:tcPr>
-          <w:p>
-            <w:pPr>
-              <w:widowControl w:val="0"/>
-              <w:spacing w:line="240" w:lineRule="auto"/>
+            <w:vAlign w:val="center"/>
+          </w:tcPr>
+          <w:p>
+            <w:pPr>
+              <w:spacing w:after="200" w:before="200" w:lineRule="auto"/>
               <w:jc w:val="center"/>
               <w:rPr>
                 <w:b w:val="1"/>
@@ -3009,6 +2816,14 @@
             </w:pPr>
             <w:r>
               <w:rPr>
+                <w:sz w:val="24"/>
+                <w:szCs w:val="24"/>
+                <w:rtl w:val="0"/>
+              </w:rPr>
+              <w:t xml:space="preserve">Mappa punti di interesse</w:t>
+            </w:r>
+            <w:r>
+              <w:rPr>
                 <w:rtl w:val="0"/>
               </w:rPr>
             </w:r>
@@ -3023,7 +2838,7 @@
               <w:bottom w:w="100.0" w:type="dxa"/>
               <w:right w:w="100.0" w:type="dxa"/>
             </w:tcMar>
-            <w:vAlign w:val="top"/>
+            <w:vAlign w:val="center"/>
           </w:tcPr>
           <w:p>
             <w:pPr>
@@ -3059,19 +2874,23 @@
               <w:bottom w:w="100.0" w:type="dxa"/>
               <w:right w:w="100.0" w:type="dxa"/>
             </w:tcMar>
-            <w:vAlign w:val="top"/>
-          </w:tcPr>
-          <w:p>
-            <w:pPr>
-              <w:widowControl w:val="0"/>
-              <w:spacing w:line="240" w:lineRule="auto"/>
-              <w:jc w:val="center"/>
+            <w:vAlign w:val="center"/>
+          </w:tcPr>
+          <w:p>
+            <w:pPr>
+              <w:spacing w:line="240" w:lineRule="auto"/>
               <w:rPr>
                 <w:b w:val="1"/>
                 <w:sz w:val="48"/>
                 <w:szCs w:val="48"/>
               </w:rPr>
             </w:pPr>
+            <w:r>
+              <w:rPr>
+                <w:rtl w:val="0"/>
+              </w:rPr>
+              <w:t xml:space="preserve">Utilizzo del servizio esterno Google Maps</w:t>
+            </w:r>
             <w:r>
               <w:rPr>
                 <w:rtl w:val="0"/>
@@ -3093,8 +2912,8 @@
           <w:szCs w:val="24"/>
         </w:rPr>
       </w:pPr>
-      <w:bookmarkStart w:colFirst="0" w:colLast="0" w:name="_dpgspfm21lno" w:id="13"/>
-      <w:bookmarkEnd w:id="13"/>
+      <w:bookmarkStart w:colFirst="0" w:colLast="0" w:name="_dpgspfm21lno" w:id="12"/>
+      <w:bookmarkEnd w:id="12"/>
       <w:r>
         <w:rPr>
           <w:rtl w:val="0"/>
@@ -3116,8 +2935,8 @@
           <w:szCs w:val="24"/>
         </w:rPr>
       </w:pPr>
-      <w:bookmarkStart w:colFirst="0" w:colLast="0" w:name="_4mk92wq6u1u" w:id="14"/>
-      <w:bookmarkEnd w:id="14"/>
+      <w:bookmarkStart w:colFirst="0" w:colLast="0" w:name="_4mk92wq6u1u" w:id="13"/>
+      <w:bookmarkEnd w:id="13"/>
       <w:r>
         <w:rPr>
           <w:b w:val="1"/>
@@ -3125,7 +2944,470 @@
           <w:szCs w:val="24"/>
           <w:rtl w:val="0"/>
         </w:rPr>
-        <w:t xml:space="preserve">AFFIDABILITA’</w:t>
+        <w:t xml:space="preserve">AFFIDABILITA’ GENERALE</w:t>
+      </w:r>
+      <w:r>
+        <w:rPr>
+          <w:rtl w:val="0"/>
+        </w:rPr>
+      </w:r>
+    </w:p>
+    <w:tbl>
+      <w:tblPr>
+        <w:tblStyle w:val="Table10"/>
+        <w:tblW w:w="9630.0" w:type="dxa"/>
+        <w:jc w:val="left"/>
+        <w:tblBorders>
+          <w:top w:color="000000" w:space="0" w:sz="8" w:val="single"/>
+          <w:left w:color="000000" w:space="0" w:sz="8" w:val="single"/>
+          <w:bottom w:color="000000" w:space="0" w:sz="8" w:val="single"/>
+          <w:right w:color="000000" w:space="0" w:sz="8" w:val="single"/>
+          <w:insideH w:color="000000" w:space="0" w:sz="8" w:val="single"/>
+          <w:insideV w:color="000000" w:space="0" w:sz="8" w:val="single"/>
+        </w:tblBorders>
+        <w:tblLayout w:type="fixed"/>
+        <w:tblLook w:val="0600"/>
+      </w:tblPr>
+      <w:tblGrid>
+        <w:gridCol w:w="2385"/>
+        <w:gridCol w:w="4320"/>
+        <w:gridCol w:w="2925"/>
+        <w:tblGridChange w:id="0">
+          <w:tblGrid>
+            <w:gridCol w:w="2385"/>
+            <w:gridCol w:w="4320"/>
+            <w:gridCol w:w="2925"/>
+          </w:tblGrid>
+        </w:tblGridChange>
+      </w:tblGrid>
+      <w:tr>
+        <w:trPr>
+          <w:cantSplit w:val="0"/>
+          <w:tblHeader w:val="0"/>
+        </w:trPr>
+        <w:tc>
+          <w:tcPr>
+            <w:shd w:fill="104060" w:val="clear"/>
+            <w:tcMar>
+              <w:top w:w="100.0" w:type="dxa"/>
+              <w:left w:w="100.0" w:type="dxa"/>
+              <w:bottom w:w="100.0" w:type="dxa"/>
+              <w:right w:w="100.0" w:type="dxa"/>
+            </w:tcMar>
+            <w:vAlign w:val="center"/>
+          </w:tcPr>
+          <w:p>
+            <w:pPr>
+              <w:widowControl w:val="0"/>
+              <w:spacing w:line="240" w:lineRule="auto"/>
+              <w:jc w:val="center"/>
+              <w:rPr>
+                <w:b w:val="1"/>
+                <w:color w:val="ffffff"/>
+              </w:rPr>
+            </w:pPr>
+            <w:r>
+              <w:rPr>
+                <w:b w:val="1"/>
+                <w:color w:val="ffffff"/>
+                <w:sz w:val="24"/>
+                <w:szCs w:val="24"/>
+                <w:rtl w:val="0"/>
+              </w:rPr>
+              <w:t xml:space="preserve">PROPRIETA’</w:t>
+            </w:r>
+            <w:r>
+              <w:rPr>
+                <w:rtl w:val="0"/>
+              </w:rPr>
+            </w:r>
+          </w:p>
+        </w:tc>
+        <w:tc>
+          <w:tcPr>
+            <w:shd w:fill="104060" w:val="clear"/>
+            <w:tcMar>
+              <w:top w:w="100.0" w:type="dxa"/>
+              <w:left w:w="100.0" w:type="dxa"/>
+              <w:bottom w:w="100.0" w:type="dxa"/>
+              <w:right w:w="100.0" w:type="dxa"/>
+            </w:tcMar>
+            <w:vAlign w:val="center"/>
+          </w:tcPr>
+          <w:p>
+            <w:pPr>
+              <w:widowControl w:val="0"/>
+              <w:spacing w:line="240" w:lineRule="auto"/>
+              <w:jc w:val="center"/>
+              <w:rPr>
+                <w:b w:val="1"/>
+                <w:color w:val="ffffff"/>
+                <w:sz w:val="24"/>
+                <w:szCs w:val="24"/>
+              </w:rPr>
+            </w:pPr>
+            <w:r>
+              <w:rPr>
+                <w:b w:val="1"/>
+                <w:color w:val="ffffff"/>
+                <w:sz w:val="24"/>
+                <w:szCs w:val="24"/>
+                <w:rtl w:val="0"/>
+              </w:rPr>
+              <w:t xml:space="preserve">DESCRIZIONE</w:t>
+            </w:r>
+          </w:p>
+        </w:tc>
+        <w:tc>
+          <w:tcPr>
+            <w:shd w:fill="104060" w:val="clear"/>
+            <w:tcMar>
+              <w:top w:w="100.0" w:type="dxa"/>
+              <w:left w:w="100.0" w:type="dxa"/>
+              <w:bottom w:w="100.0" w:type="dxa"/>
+              <w:right w:w="100.0" w:type="dxa"/>
+            </w:tcMar>
+            <w:vAlign w:val="center"/>
+          </w:tcPr>
+          <w:p>
+            <w:pPr>
+              <w:widowControl w:val="0"/>
+              <w:spacing w:line="240" w:lineRule="auto"/>
+              <w:jc w:val="center"/>
+              <w:rPr>
+                <w:b w:val="1"/>
+                <w:color w:val="ffffff"/>
+                <w:sz w:val="24"/>
+                <w:szCs w:val="24"/>
+              </w:rPr>
+            </w:pPr>
+            <w:r>
+              <w:rPr>
+                <w:b w:val="1"/>
+                <w:color w:val="ffffff"/>
+                <w:sz w:val="24"/>
+                <w:szCs w:val="24"/>
+                <w:rtl w:val="0"/>
+              </w:rPr>
+              <w:t xml:space="preserve">MISURA</w:t>
+            </w:r>
+          </w:p>
+        </w:tc>
+      </w:tr>
+      <w:tr>
+        <w:trPr>
+          <w:cantSplit w:val="0"/>
+          <w:tblHeader w:val="0"/>
+        </w:trPr>
+        <w:tc>
+          <w:tcPr>
+            <w:shd w:fill="auto" w:val="clear"/>
+            <w:tcMar>
+              <w:top w:w="100.0" w:type="dxa"/>
+              <w:left w:w="100.0" w:type="dxa"/>
+              <w:bottom w:w="100.0" w:type="dxa"/>
+              <w:right w:w="100.0" w:type="dxa"/>
+            </w:tcMar>
+            <w:vAlign w:val="center"/>
+          </w:tcPr>
+          <w:p>
+            <w:pPr>
+              <w:spacing w:after="200" w:before="200" w:lineRule="auto"/>
+              <w:jc w:val="center"/>
+              <w:rPr>
+                <w:b w:val="1"/>
+                <w:sz w:val="48"/>
+                <w:szCs w:val="48"/>
+              </w:rPr>
+            </w:pPr>
+            <w:r>
+              <w:rPr>
+                <w:sz w:val="24"/>
+                <w:szCs w:val="24"/>
+                <w:rtl w:val="0"/>
+              </w:rPr>
+              <w:t xml:space="preserve">Affidabilità dei medici</w:t>
+            </w:r>
+            <w:r>
+              <w:rPr>
+                <w:rtl w:val="0"/>
+              </w:rPr>
+            </w:r>
+          </w:p>
+        </w:tc>
+        <w:tc>
+          <w:tcPr>
+            <w:shd w:fill="auto" w:val="clear"/>
+            <w:tcMar>
+              <w:top w:w="100.0" w:type="dxa"/>
+              <w:left w:w="100.0" w:type="dxa"/>
+              <w:bottom w:w="100.0" w:type="dxa"/>
+              <w:right w:w="100.0" w:type="dxa"/>
+            </w:tcMar>
+            <w:vAlign w:val="center"/>
+          </w:tcPr>
+          <w:p>
+            <w:pPr>
+              <w:spacing w:after="200" w:before="200" w:lineRule="auto"/>
+              <w:ind w:left="0" w:firstLine="0"/>
+              <w:jc w:val="center"/>
+              <w:rPr>
+                <w:b w:val="1"/>
+                <w:sz w:val="48"/>
+                <w:szCs w:val="48"/>
+              </w:rPr>
+            </w:pPr>
+            <w:r>
+              <w:rPr>
+                <w:sz w:val="24"/>
+                <w:szCs w:val="24"/>
+                <w:rtl w:val="0"/>
+              </w:rPr>
+              <w:t xml:space="preserve">Il sistema deve garantire l’affidabilità dei medici</w:t>
+            </w:r>
+            <w:r>
+              <w:rPr>
+                <w:rtl w:val="0"/>
+              </w:rPr>
+            </w:r>
+          </w:p>
+        </w:tc>
+        <w:tc>
+          <w:tcPr>
+            <w:shd w:fill="auto" w:val="clear"/>
+            <w:tcMar>
+              <w:top w:w="100.0" w:type="dxa"/>
+              <w:left w:w="100.0" w:type="dxa"/>
+              <w:bottom w:w="100.0" w:type="dxa"/>
+              <w:right w:w="100.0" w:type="dxa"/>
+            </w:tcMar>
+            <w:vAlign w:val="center"/>
+          </w:tcPr>
+          <w:p>
+            <w:pPr>
+              <w:spacing w:line="240" w:lineRule="auto"/>
+              <w:rPr/>
+            </w:pPr>
+            <w:r>
+              <w:rPr>
+                <w:rtl w:val="0"/>
+              </w:rPr>
+              <w:t xml:space="preserve">Controllo tramite database esterno delle qualifiche di ogni medico</w:t>
+            </w:r>
+            <w:r>
+              <w:rPr>
+                <w:rtl w:val="0"/>
+              </w:rPr>
+            </w:r>
+          </w:p>
+        </w:tc>
+      </w:tr>
+      <w:tr>
+        <w:trPr>
+          <w:cantSplit w:val="0"/>
+          <w:tblHeader w:val="0"/>
+        </w:trPr>
+        <w:tc>
+          <w:tcPr>
+            <w:shd w:fill="auto" w:val="clear"/>
+            <w:tcMar>
+              <w:top w:w="100.0" w:type="dxa"/>
+              <w:left w:w="100.0" w:type="dxa"/>
+              <w:bottom w:w="100.0" w:type="dxa"/>
+              <w:right w:w="100.0" w:type="dxa"/>
+            </w:tcMar>
+            <w:vAlign w:val="center"/>
+          </w:tcPr>
+          <w:p>
+            <w:pPr>
+              <w:spacing w:after="200" w:before="200" w:lineRule="auto"/>
+              <w:jc w:val="center"/>
+              <w:rPr>
+                <w:b w:val="1"/>
+                <w:sz w:val="48"/>
+                <w:szCs w:val="48"/>
+              </w:rPr>
+            </w:pPr>
+            <w:r>
+              <w:rPr>
+                <w:sz w:val="24"/>
+                <w:szCs w:val="24"/>
+                <w:rtl w:val="0"/>
+              </w:rPr>
+              <w:t xml:space="preserve">Resi e rimborsi</w:t>
+            </w:r>
+            <w:r>
+              <w:rPr>
+                <w:rtl w:val="0"/>
+              </w:rPr>
+            </w:r>
+          </w:p>
+        </w:tc>
+        <w:tc>
+          <w:tcPr>
+            <w:shd w:fill="auto" w:val="clear"/>
+            <w:tcMar>
+              <w:top w:w="100.0" w:type="dxa"/>
+              <w:left w:w="100.0" w:type="dxa"/>
+              <w:bottom w:w="100.0" w:type="dxa"/>
+              <w:right w:w="100.0" w:type="dxa"/>
+            </w:tcMar>
+            <w:vAlign w:val="center"/>
+          </w:tcPr>
+          <w:p>
+            <w:pPr>
+              <w:spacing w:after="200" w:before="200" w:lineRule="auto"/>
+              <w:jc w:val="center"/>
+              <w:rPr>
+                <w:b w:val="1"/>
+                <w:sz w:val="48"/>
+                <w:szCs w:val="48"/>
+              </w:rPr>
+            </w:pPr>
+            <w:r>
+              <w:rPr>
+                <w:sz w:val="24"/>
+                <w:szCs w:val="24"/>
+                <w:rtl w:val="0"/>
+              </w:rPr>
+              <w:t xml:space="preserve">Il sistema deve garantire la possibilità di reso e rimborso in caso di errori nell’acquisto o nella spedizione (RF 18)</w:t>
+            </w:r>
+            <w:r>
+              <w:rPr>
+                <w:rtl w:val="0"/>
+              </w:rPr>
+            </w:r>
+          </w:p>
+        </w:tc>
+        <w:tc>
+          <w:tcPr>
+            <w:shd w:fill="auto" w:val="clear"/>
+            <w:tcMar>
+              <w:top w:w="100.0" w:type="dxa"/>
+              <w:left w:w="100.0" w:type="dxa"/>
+              <w:bottom w:w="100.0" w:type="dxa"/>
+              <w:right w:w="100.0" w:type="dxa"/>
+            </w:tcMar>
+            <w:vAlign w:val="center"/>
+          </w:tcPr>
+          <w:p>
+            <w:pPr>
+              <w:spacing w:line="240" w:lineRule="auto"/>
+              <w:rPr>
+                <w:sz w:val="24"/>
+                <w:szCs w:val="24"/>
+              </w:rPr>
+            </w:pPr>
+            <w:r>
+              <w:rPr>
+                <w:sz w:val="24"/>
+                <w:szCs w:val="24"/>
+                <w:rtl w:val="0"/>
+              </w:rPr>
+              <w:t xml:space="preserve">La nostra politica di reso c</w:t>
+            </w:r>
+            <w:r>
+              <w:rPr>
+                <w:sz w:val="24"/>
+                <w:szCs w:val="24"/>
+                <w:highlight w:val="white"/>
+                <w:rtl w:val="0"/>
+              </w:rPr>
+              <w:t xml:space="preserve">onsente di ripensare all’acquisto e di restituire l'articolo acquistato, senza doverne specificare il motivo, fino al termine di 30 (trenta) giorni di calendario dalla data di avvenuta consegna. La politica resi di non pregiudica i diritti derivanti dalla legge e il </w:t>
+            </w:r>
+            <w:hyperlink r:id="rId6">
+              <w:r>
+                <w:rPr>
+                  <w:sz w:val="24"/>
+                  <w:szCs w:val="24"/>
+                  <w:highlight w:val="white"/>
+                  <w:rtl w:val="0"/>
+                </w:rPr>
+                <w:t xml:space="preserve">Diritto di </w:t>
+              </w:r>
+            </w:hyperlink>
+            <w:r>
+              <w:rPr>
+                <w:sz w:val="24"/>
+                <w:szCs w:val="24"/>
+                <w:highlight w:val="white"/>
+                <w:rtl w:val="0"/>
+              </w:rPr>
+              <w:t xml:space="preserve">recesso</w:t>
+            </w:r>
+            <w:r>
+              <w:rPr>
+                <w:sz w:val="24"/>
+                <w:szCs w:val="24"/>
+                <w:highlight w:val="white"/>
+                <w:rtl w:val="0"/>
+              </w:rPr>
+              <w:t xml:space="preserve">.</w:t>
+            </w:r>
+            <w:r>
+              <w:rPr>
+                <w:rtl w:val="0"/>
+              </w:rPr>
+            </w:r>
+          </w:p>
+        </w:tc>
+      </w:tr>
+    </w:tbl>
+    <w:p>
+      <w:pPr>
+        <w:jc w:val="center"/>
+        <w:rPr>
+          <w:b w:val="1"/>
+          <w:sz w:val="24"/>
+          <w:szCs w:val="24"/>
+        </w:rPr>
+      </w:pPr>
+      <w:r>
+        <w:rPr>
+          <w:rtl w:val="0"/>
+        </w:rPr>
+      </w:r>
+    </w:p>
+    <w:p>
+      <w:pPr>
+        <w:jc w:val="center"/>
+        <w:rPr>
+          <w:b w:val="1"/>
+          <w:sz w:val="24"/>
+          <w:szCs w:val="24"/>
+        </w:rPr>
+      </w:pPr>
+      <w:r>
+        <w:rPr>
+          <w:rtl w:val="0"/>
+        </w:rPr>
+      </w:r>
+    </w:p>
+    <w:p>
+      <w:pPr>
+        <w:pStyle w:val="Heading2"/>
+        <w:numPr>
+          <w:ilvl w:val="0"/>
+          <w:numId w:val="1"/>
+        </w:numPr>
+        <w:spacing w:after="200" w:before="200" w:lineRule="auto"/>
+        <w:ind w:left="992.1259842519685" w:hanging="360"/>
+        <w:rPr>
+          <w:b w:val="1"/>
+          <w:sz w:val="24"/>
+          <w:szCs w:val="24"/>
+        </w:rPr>
+      </w:pPr>
+      <w:bookmarkStart w:colFirst="0" w:colLast="0" w:name="_kjzpup7e19to" w:id="14"/>
+      <w:bookmarkEnd w:id="14"/>
+      <w:r>
+        <w:rPr>
+          <w:b w:val="1"/>
+          <w:sz w:val="24"/>
+          <w:szCs w:val="24"/>
+          <w:rtl w:val="0"/>
+        </w:rPr>
+        <w:t xml:space="preserve">AFFIDABILITA’ DEL SISTEMA</w:t>
       </w:r>
       <w:r>
         <w:rPr>
@@ -3175,7 +3457,7 @@
               <w:bottom w:w="100.0" w:type="dxa"/>
               <w:right w:w="100.0" w:type="dxa"/>
             </w:tcMar>
-            <w:vAlign w:val="top"/>
+            <w:vAlign w:val="center"/>
           </w:tcPr>
           <w:p>
             <w:pPr>
@@ -3213,7 +3495,7 @@
               <w:bottom w:w="100.0" w:type="dxa"/>
               <w:right w:w="100.0" w:type="dxa"/>
             </w:tcMar>
-            <w:vAlign w:val="top"/>
+            <w:vAlign w:val="center"/>
           </w:tcPr>
           <w:p>
             <w:pPr>
@@ -3248,7 +3530,7 @@
               <w:bottom w:w="100.0" w:type="dxa"/>
               <w:right w:w="100.0" w:type="dxa"/>
             </w:tcMar>
-            <w:vAlign w:val="top"/>
+            <w:vAlign w:val="center"/>
           </w:tcPr>
           <w:p>
             <w:pPr>
@@ -3282,103 +3564,64 @@
         </w:trPr>
         <w:tc>
           <w:tcPr>
-            <w:shd w:fill="auto" w:val="clear"/>
-            <w:tcMar>
-              <w:top w:w="100.0" w:type="dxa"/>
-              <w:left w:w="100.0" w:type="dxa"/>
-              <w:bottom w:w="100.0" w:type="dxa"/>
-              <w:right w:w="100.0" w:type="dxa"/>
-            </w:tcMar>
-            <w:vAlign w:val="top"/>
-          </w:tcPr>
-          <w:p>
-            <w:pPr>
-              <w:spacing w:after="200" w:before="200" w:lineRule="auto"/>
-              <w:jc w:val="center"/>
-              <w:rPr>
-                <w:b w:val="1"/>
-                <w:sz w:val="48"/>
-                <w:szCs w:val="48"/>
-              </w:rPr>
-            </w:pPr>
-            <w:r>
-              <w:rPr>
-                <w:sz w:val="24"/>
-                <w:szCs w:val="24"/>
-                <w:rtl w:val="0"/>
-              </w:rPr>
-              <w:t xml:space="preserve">Affidabilità dei medici</w:t>
-            </w:r>
-            <w:r>
-              <w:rPr>
-                <w:rtl w:val="0"/>
-              </w:rPr>
-            </w:r>
-          </w:p>
-        </w:tc>
-        <w:tc>
-          <w:tcPr>
-            <w:shd w:fill="auto" w:val="clear"/>
-            <w:tcMar>
-              <w:top w:w="100.0" w:type="dxa"/>
-              <w:left w:w="100.0" w:type="dxa"/>
-              <w:bottom w:w="100.0" w:type="dxa"/>
-              <w:right w:w="100.0" w:type="dxa"/>
-            </w:tcMar>
-            <w:vAlign w:val="top"/>
-          </w:tcPr>
-          <w:p>
-            <w:pPr>
-              <w:spacing w:after="200" w:before="200" w:lineRule="auto"/>
-              <w:ind w:left="0" w:firstLine="0"/>
-              <w:jc w:val="center"/>
-              <w:rPr>
-                <w:b w:val="1"/>
-                <w:sz w:val="48"/>
-                <w:szCs w:val="48"/>
-              </w:rPr>
-            </w:pPr>
-            <w:r>
-              <w:rPr>
-                <w:sz w:val="24"/>
-                <w:szCs w:val="24"/>
-                <w:rtl w:val="0"/>
-              </w:rPr>
-              <w:t xml:space="preserve">Il sistema deve garantire l’affidabilità dei medici tramite verifica delle loro qualifiche</w:t>
-            </w:r>
-            <w:r>
-              <w:rPr>
-                <w:rtl w:val="0"/>
-              </w:rPr>
-            </w:r>
-          </w:p>
-        </w:tc>
-        <w:tc>
-          <w:tcPr>
-            <w:shd w:fill="auto" w:val="clear"/>
-            <w:tcMar>
-              <w:top w:w="100.0" w:type="dxa"/>
-              <w:left w:w="100.0" w:type="dxa"/>
-              <w:bottom w:w="100.0" w:type="dxa"/>
-              <w:right w:w="100.0" w:type="dxa"/>
-            </w:tcMar>
-            <w:vAlign w:val="top"/>
-          </w:tcPr>
-          <w:p>
-            <w:pPr>
-              <w:widowControl w:val="0"/>
-              <w:spacing w:line="240" w:lineRule="auto"/>
-              <w:jc w:val="center"/>
-              <w:rPr>
-                <w:b w:val="1"/>
-                <w:sz w:val="48"/>
-                <w:szCs w:val="48"/>
-              </w:rPr>
-            </w:pPr>
-            <w:r>
-              <w:rPr>
-                <w:rtl w:val="0"/>
-              </w:rPr>
+            <w:vAlign w:val="center"/>
+          </w:tcPr>
+          <w:p>
+            <w:pPr>
+              <w:spacing w:line="240" w:lineRule="auto"/>
+              <w:jc w:val="center"/>
+              <w:rPr>
+                <w:rFonts w:ascii="Verdana" w:cs="Verdana" w:eastAsia="Verdana" w:hAnsi="Verdana"/>
+              </w:rPr>
+            </w:pPr>
+            <w:r>
+              <w:rPr>
+                <w:rFonts w:ascii="Verdana" w:cs="Verdana" w:eastAsia="Verdana" w:hAnsi="Verdana"/>
+                <w:rtl w:val="0"/>
+              </w:rPr>
+              <w:t xml:space="preserve">Tempo medio di funzionamento</w:t>
+            </w:r>
+          </w:p>
+        </w:tc>
+        <w:tc>
+          <w:tcPr>
+            <w:vAlign w:val="center"/>
+          </w:tcPr>
+          <w:p>
+            <w:pPr>
+              <w:spacing w:line="240" w:lineRule="auto"/>
+              <w:jc w:val="center"/>
+              <w:rPr>
+                <w:rFonts w:ascii="Verdana" w:cs="Verdana" w:eastAsia="Verdana" w:hAnsi="Verdana"/>
+              </w:rPr>
+            </w:pPr>
+            <w:r>
+              <w:rPr>
+                <w:rFonts w:ascii="Verdana" w:cs="Verdana" w:eastAsia="Verdana" w:hAnsi="Verdana"/>
+                <w:rtl w:val="0"/>
+              </w:rPr>
+              <w:t xml:space="preserve">Per tempo medio di funzionamento si intende il numero minimo di giorni garantiti in cui il sistema è funzionante</w:t>
+            </w:r>
+          </w:p>
+        </w:tc>
+        <w:tc>
+          <w:tcPr>
+            <w:vAlign w:val="center"/>
+          </w:tcPr>
+          <w:p>
+            <w:pPr>
+              <w:spacing w:line="240" w:lineRule="auto"/>
+              <w:jc w:val="center"/>
+              <w:rPr>
+                <w:rFonts w:ascii="Verdana" w:cs="Verdana" w:eastAsia="Verdana" w:hAnsi="Verdana"/>
+              </w:rPr>
+            </w:pPr>
+            <w:r>
+              <w:rPr>
+                <w:rFonts w:ascii="Verdana" w:cs="Verdana" w:eastAsia="Verdana" w:hAnsi="Verdana"/>
+                <w:rtl w:val="0"/>
+              </w:rPr>
+              <w:t xml:space="preserve">I giorni di funzionamento minimi sono 360 giorni all’anno</w:t>
             </w:r>
           </w:p>
         </w:tc>
@@ -3390,113 +3633,8 @@
         </w:trPr>
         <w:tc>
           <w:tcPr>
-            <w:shd w:fill="auto" w:val="clear"/>
-            <w:tcMar>
-              <w:top w:w="100.0" w:type="dxa"/>
-              <w:left w:w="100.0" w:type="dxa"/>
-              <w:bottom w:w="100.0" w:type="dxa"/>
-              <w:right w:w="100.0" w:type="dxa"/>
-            </w:tcMar>
-            <w:vAlign w:val="top"/>
-          </w:tcPr>
-          <w:p>
-            <w:pPr>
-              <w:spacing w:after="200" w:before="200" w:lineRule="auto"/>
-              <w:jc w:val="center"/>
-              <w:rPr>
-                <w:b w:val="1"/>
-                <w:sz w:val="48"/>
-                <w:szCs w:val="48"/>
-              </w:rPr>
-            </w:pPr>
-            <w:r>
-              <w:rPr>
-                <w:sz w:val="24"/>
-                <w:szCs w:val="24"/>
-                <w:rtl w:val="0"/>
-              </w:rPr>
-              <w:t xml:space="preserve">Resi e rimborsi</w:t>
-            </w:r>
-            <w:r>
-              <w:rPr>
-                <w:rtl w:val="0"/>
-              </w:rPr>
-            </w:r>
-          </w:p>
-        </w:tc>
-        <w:tc>
-          <w:tcPr>
-            <w:shd w:fill="auto" w:val="clear"/>
-            <w:tcMar>
-              <w:top w:w="100.0" w:type="dxa"/>
-              <w:left w:w="100.0" w:type="dxa"/>
-              <w:bottom w:w="100.0" w:type="dxa"/>
-              <w:right w:w="100.0" w:type="dxa"/>
-            </w:tcMar>
-            <w:vAlign w:val="top"/>
-          </w:tcPr>
-          <w:p>
-            <w:pPr>
-              <w:spacing w:after="200" w:before="200" w:lineRule="auto"/>
-              <w:jc w:val="center"/>
-              <w:rPr>
-                <w:b w:val="1"/>
-                <w:sz w:val="48"/>
-                <w:szCs w:val="48"/>
-              </w:rPr>
-            </w:pPr>
-            <w:r>
-              <w:rPr>
-                <w:sz w:val="24"/>
-                <w:szCs w:val="24"/>
-                <w:rtl w:val="0"/>
-              </w:rPr>
-              <w:t xml:space="preserve">Il sistema deve garantire la possibilità di reso e rimborso in caso di errori nell’acquisto o nella spedizione (RF 18)</w:t>
-            </w:r>
-            <w:r>
-              <w:rPr>
-                <w:rtl w:val="0"/>
-              </w:rPr>
-            </w:r>
-          </w:p>
-        </w:tc>
-        <w:tc>
-          <w:tcPr>
-            <w:shd w:fill="auto" w:val="clear"/>
-            <w:tcMar>
-              <w:top w:w="100.0" w:type="dxa"/>
-              <w:left w:w="100.0" w:type="dxa"/>
-              <w:bottom w:w="100.0" w:type="dxa"/>
-              <w:right w:w="100.0" w:type="dxa"/>
-            </w:tcMar>
-            <w:vAlign w:val="top"/>
-          </w:tcPr>
-          <w:p>
-            <w:pPr>
-              <w:widowControl w:val="0"/>
-              <w:spacing w:line="240" w:lineRule="auto"/>
-              <w:jc w:val="center"/>
-              <w:rPr>
-                <w:b w:val="1"/>
-                <w:sz w:val="48"/>
-                <w:szCs w:val="48"/>
-              </w:rPr>
-            </w:pPr>
-            <w:r>
-              <w:rPr>
-                <w:rtl w:val="0"/>
-              </w:rPr>
-            </w:r>
-          </w:p>
-        </w:tc>
-      </w:tr>
-      <w:tr>
-        <w:trPr>
-          <w:cantSplit w:val="0"/>
-          <w:tblHeader w:val="0"/>
-        </w:trPr>
-        <w:tc>
-          <w:tcPr/>
+            <w:vAlign w:val="center"/>
+          </w:tcPr>
           <w:p>
             <w:pPr>
               <w:spacing w:line="240" w:lineRule="auto"/>
@@ -3510,12 +3648,14 @@
                 <w:rFonts w:ascii="Verdana" w:cs="Verdana" w:eastAsia="Verdana" w:hAnsi="Verdana"/>
                 <w:rtl w:val="0"/>
               </w:rPr>
-              <w:t xml:space="preserve">Tempo medio di malfunzionamento</w:t>
-            </w:r>
-          </w:p>
-        </w:tc>
-        <w:tc>
-          <w:tcPr/>
+              <w:t xml:space="preserve">Manutenzione</w:t>
+            </w:r>
+          </w:p>
+        </w:tc>
+        <w:tc>
+          <w:tcPr>
+            <w:vAlign w:val="center"/>
+          </w:tcPr>
           <w:p>
             <w:pPr>
               <w:spacing w:line="240" w:lineRule="auto"/>
@@ -3529,12 +3669,14 @@
                 <w:rFonts w:ascii="Verdana" w:cs="Verdana" w:eastAsia="Verdana" w:hAnsi="Verdana"/>
                 <w:rtl w:val="0"/>
               </w:rPr>
-              <w:t xml:space="preserve">Per tempo medio di malfunzionamento si intende il numero massimo di giorni all’anno, ore al mese, minuti al giorno in cui il sistema non è raggiungibile.</w:t>
-            </w:r>
-          </w:p>
-        </w:tc>
-        <w:tc>
-          <w:tcPr/>
+              <w:t xml:space="preserve">Per manutenzione si intende il numero di giorni massimi all’anno necessari alla risoluzioni di bug software o problemi hardware. Questi giorni sono esclusi dai giorni di funzionamento.</w:t>
+            </w:r>
+          </w:p>
+        </w:tc>
+        <w:tc>
+          <w:tcPr>
+            <w:vAlign w:val="center"/>
+          </w:tcPr>
           <w:p>
             <w:pPr>
               <w:spacing w:line="240" w:lineRule="auto"/>
@@ -3548,74 +3690,7 @@
                 <w:rFonts w:ascii="Verdana" w:cs="Verdana" w:eastAsia="Verdana" w:hAnsi="Verdana"/>
                 <w:rtl w:val="0"/>
               </w:rPr>
-              <w:t xml:space="preserve">99% ("due nove") che corrisponde a 3,65 giorni all’anno,</w:t>
-              <w:tab/>
-              <w:t xml:space="preserve">7,31 ore al mese,</w:t>
-              <w:tab/>
-              <w:t xml:space="preserve">14,40 minuti al giorno</w:t>
-            </w:r>
-          </w:p>
-        </w:tc>
-      </w:tr>
-      <w:tr>
-        <w:trPr>
-          <w:cantSplit w:val="0"/>
-          <w:tblHeader w:val="0"/>
-        </w:trPr>
-        <w:tc>
-          <w:tcPr/>
-          <w:p>
-            <w:pPr>
-              <w:spacing w:line="240" w:lineRule="auto"/>
-              <w:jc w:val="center"/>
-              <w:rPr>
-                <w:rFonts w:ascii="Verdana" w:cs="Verdana" w:eastAsia="Verdana" w:hAnsi="Verdana"/>
-              </w:rPr>
-            </w:pPr>
-            <w:r>
-              <w:rPr>
-                <w:rFonts w:ascii="Verdana" w:cs="Verdana" w:eastAsia="Verdana" w:hAnsi="Verdana"/>
-                <w:rtl w:val="0"/>
-              </w:rPr>
-              <w:t xml:space="preserve">Disponibilità</w:t>
-            </w:r>
-          </w:p>
-        </w:tc>
-        <w:tc>
-          <w:tcPr/>
-          <w:p>
-            <w:pPr>
-              <w:spacing w:line="240" w:lineRule="auto"/>
-              <w:jc w:val="center"/>
-              <w:rPr>
-                <w:rFonts w:ascii="Verdana" w:cs="Verdana" w:eastAsia="Verdana" w:hAnsi="Verdana"/>
-              </w:rPr>
-            </w:pPr>
-            <w:r>
-              <w:rPr>
-                <w:rFonts w:ascii="Verdana" w:cs="Verdana" w:eastAsia="Verdana" w:hAnsi="Verdana"/>
-                <w:rtl w:val="0"/>
-              </w:rPr>
-              <w:t xml:space="preserve">Per disponibilità si intende la probabilità del software di non guastarsi entro le prime 10.000 ore di funzionamento</w:t>
-            </w:r>
-          </w:p>
-        </w:tc>
-        <w:tc>
-          <w:tcPr/>
-          <w:p>
-            <w:pPr>
-              <w:spacing w:line="240" w:lineRule="auto"/>
-              <w:jc w:val="center"/>
-              <w:rPr>
-                <w:rFonts w:ascii="Verdana" w:cs="Verdana" w:eastAsia="Verdana" w:hAnsi="Verdana"/>
-              </w:rPr>
-            </w:pPr>
-            <w:r>
-              <w:rPr>
-                <w:rFonts w:ascii="Verdana" w:cs="Verdana" w:eastAsia="Verdana" w:hAnsi="Verdana"/>
-                <w:rtl w:val="0"/>
-              </w:rPr>
-              <w:t xml:space="preserve">97%, quindi il software ha il 97% di probabilità di non guastarsi entro le 10.000 ore di funzionamento</w:t>
+              <w:t xml:space="preserve">Massimo 4 giorni all’anno (96 ore)</w:t>
             </w:r>
           </w:p>
         </w:tc>
@@ -3624,26 +3699,7 @@
     <w:p>
       <w:pPr>
         <w:jc w:val="center"/>
-        <w:rPr>
-          <w:b w:val="1"/>
-          <w:sz w:val="24"/>
-          <w:szCs w:val="24"/>
-        </w:rPr>
-      </w:pPr>
-      <w:r>
-        <w:rPr>
-          <w:rtl w:val="0"/>
-        </w:rPr>
-      </w:r>
-    </w:p>
-    <w:p>
-      <w:pPr>
-        <w:jc w:val="center"/>
-        <w:rPr>
-          <w:b w:val="1"/>
-          <w:sz w:val="24"/>
-          <w:szCs w:val="24"/>
-        </w:rPr>
+        <w:rPr/>
       </w:pPr>
       <w:r>
         <w:rPr>
@@ -3666,7 +3722,7 @@
           <w:szCs w:val="24"/>
         </w:rPr>
       </w:pPr>
-      <w:bookmarkStart w:colFirst="0" w:colLast="0" w:name="_kjzpup7e19to" w:id="15"/>
+      <w:bookmarkStart w:colFirst="0" w:colLast="0" w:name="_af5jbvkzheja" w:id="15"/>
       <w:bookmarkEnd w:id="15"/>
       <w:r>
         <w:rPr>
@@ -3725,7 +3781,7 @@
               <w:bottom w:w="100.0" w:type="dxa"/>
               <w:right w:w="100.0" w:type="dxa"/>
             </w:tcMar>
-            <w:vAlign w:val="top"/>
+            <w:vAlign w:val="center"/>
           </w:tcPr>
           <w:p>
             <w:pPr>
@@ -3763,7 +3819,7 @@
               <w:bottom w:w="100.0" w:type="dxa"/>
               <w:right w:w="100.0" w:type="dxa"/>
             </w:tcMar>
-            <w:vAlign w:val="top"/>
+            <w:vAlign w:val="center"/>
           </w:tcPr>
           <w:p>
             <w:pPr>
@@ -3798,7 +3854,7 @@
               <w:bottom w:w="100.0" w:type="dxa"/>
               <w:right w:w="100.0" w:type="dxa"/>
             </w:tcMar>
-            <w:vAlign w:val="top"/>
+            <w:vAlign w:val="center"/>
           </w:tcPr>
           <w:p>
             <w:pPr>
@@ -3839,12 +3895,40 @@
               <w:bottom w:w="100.0" w:type="dxa"/>
               <w:right w:w="100.0" w:type="dxa"/>
             </w:tcMar>
-            <w:vAlign w:val="top"/>
-          </w:tcPr>
-          <w:p>
-            <w:pPr>
-              <w:widowControl w:val="0"/>
-              <w:spacing w:line="240" w:lineRule="auto"/>
+            <w:vAlign w:val="center"/>
+          </w:tcPr>
+          <w:p>
+            <w:pPr>
+              <w:spacing w:line="240" w:lineRule="auto"/>
+              <w:rPr/>
+            </w:pPr>
+            <w:r>
+              <w:rPr>
+                <w:rtl w:val="0"/>
+              </w:rPr>
+              <w:t xml:space="preserve">Standard di utilizzo</w:t>
+            </w:r>
+            <w:r>
+              <w:rPr>
+                <w:rtl w:val="0"/>
+              </w:rPr>
+            </w:r>
+          </w:p>
+        </w:tc>
+        <w:tc>
+          <w:tcPr>
+            <w:shd w:fill="auto" w:val="clear"/>
+            <w:tcMar>
+              <w:top w:w="100.0" w:type="dxa"/>
+              <w:left w:w="100.0" w:type="dxa"/>
+              <w:bottom w:w="100.0" w:type="dxa"/>
+              <w:right w:w="100.0" w:type="dxa"/>
+            </w:tcMar>
+            <w:vAlign w:val="center"/>
+          </w:tcPr>
+          <w:p>
+            <w:pPr>
+              <w:spacing w:after="200" w:before="200" w:lineRule="auto"/>
               <w:jc w:val="center"/>
               <w:rPr>
                 <w:b w:val="1"/>
@@ -3854,6 +3938,14 @@
             </w:pPr>
             <w:r>
               <w:rPr>
+                <w:sz w:val="24"/>
+                <w:szCs w:val="24"/>
+                <w:rtl w:val="0"/>
+              </w:rPr>
+              <w:t xml:space="preserve">Il sistema deve permettere al cliente di accedere alle funzionalità di base (shop, pianificazione dei farmaci e ricerca di medici e farmacie) tramite pulsanti ben visibili direttamente dalla home del sito, in modo da rendere la navigazione e la comprensione del sistema più semplici.</w:t>
+            </w:r>
+            <w:r>
+              <w:rPr>
                 <w:rtl w:val="0"/>
               </w:rPr>
             </w:r>
@@ -3868,43 +3960,7 @@
               <w:bottom w:w="100.0" w:type="dxa"/>
               <w:right w:w="100.0" w:type="dxa"/>
             </w:tcMar>
-            <w:vAlign w:val="top"/>
-          </w:tcPr>
-          <w:p>
-            <w:pPr>
-              <w:spacing w:after="200" w:before="200" w:lineRule="auto"/>
-              <w:jc w:val="center"/>
-              <w:rPr>
-                <w:b w:val="1"/>
-                <w:sz w:val="48"/>
-                <w:szCs w:val="48"/>
-              </w:rPr>
-            </w:pPr>
-            <w:r>
-              <w:rPr>
-                <w:sz w:val="24"/>
-                <w:szCs w:val="24"/>
-                <w:rtl w:val="0"/>
-              </w:rPr>
-              <w:t xml:space="preserve">Il sistema deve permettere al cliente di accedere alle funzionalità di base (shop, pianificazione dei farmaci e ricerca di medici e farmacie) tramite pulsanti ben visibili direttamente dalla home del sito, in modo da rendere la navigazione e la comprensione del sistema più semplici.</w:t>
-            </w:r>
-            <w:r>
-              <w:rPr>
-                <w:rtl w:val="0"/>
-              </w:rPr>
-            </w:r>
-          </w:p>
-        </w:tc>
-        <w:tc>
-          <w:tcPr>
-            <w:shd w:fill="auto" w:val="clear"/>
-            <w:tcMar>
-              <w:top w:w="100.0" w:type="dxa"/>
-              <w:left w:w="100.0" w:type="dxa"/>
-              <w:bottom w:w="100.0" w:type="dxa"/>
-              <w:right w:w="100.0" w:type="dxa"/>
-            </w:tcMar>
-            <w:vAlign w:val="top"/>
+            <w:vAlign w:val="center"/>
           </w:tcPr>
           <w:p>
             <w:pPr>
@@ -3912,11 +3968,52 @@
               <w:spacing w:line="240" w:lineRule="auto"/>
               <w:jc w:val="center"/>
               <w:rPr>
-                <w:b w:val="1"/>
-                <w:sz w:val="48"/>
-                <w:szCs w:val="48"/>
-              </w:rPr>
-            </w:pPr>
+                <w:sz w:val="24"/>
+                <w:szCs w:val="24"/>
+              </w:rPr>
+            </w:pPr>
+            <w:r>
+              <w:rPr>
+                <w:color w:val="202122"/>
+                <w:sz w:val="24"/>
+                <w:szCs w:val="24"/>
+                <w:highlight w:val="white"/>
+                <w:rtl w:val="0"/>
+              </w:rPr>
+              <w:t xml:space="preserve">Il sistema rispetta lo </w:t>
+            </w:r>
+            <w:r>
+              <w:rPr>
+                <w:color w:val="202122"/>
+                <w:sz w:val="24"/>
+                <w:szCs w:val="24"/>
+                <w:highlight w:val="white"/>
+                <w:rtl w:val="0"/>
+              </w:rPr>
+              <w:t xml:space="preserve">standard </w:t>
+            </w:r>
+            <w:hyperlink r:id="rId7">
+              <w:r>
+                <w:rPr>
+                  <w:color w:val="0645ad"/>
+                  <w:sz w:val="24"/>
+                  <w:szCs w:val="24"/>
+                  <w:highlight w:val="white"/>
+                  <w:rtl w:val="0"/>
+                </w:rPr>
+                <w:t xml:space="preserve">ISO</w:t>
+              </w:r>
+            </w:hyperlink>
+            <w:r>
+              <w:rPr>
+                <w:color w:val="202122"/>
+                <w:sz w:val="24"/>
+                <w:szCs w:val="24"/>
+                <w:highlight w:val="white"/>
+                <w:rtl w:val="0"/>
+              </w:rPr>
+              <w:t xml:space="preserve"> 9241-10 sugli ergonomic requirement</w:t>
+            </w:r>
             <w:r>
               <w:rPr>
                 <w:rtl w:val="0"/>
@@ -3944,6 +4041,7 @@
     <w:p>
       <w:pPr>
         <w:pStyle w:val="Heading2"/>
+        <w:pageBreakBefore w:val="1"/>
         <w:numPr>
           <w:ilvl w:val="0"/>
           <w:numId w:val="1"/>
@@ -4129,28 +4227,61 @@
               <w:bottom w:w="100.0" w:type="dxa"/>
               <w:right w:w="100.0" w:type="dxa"/>
             </w:tcMar>
-            <w:vAlign w:val="top"/>
+            <w:vAlign w:val="center"/>
           </w:tcPr>
           <w:p>
             <w:pPr>
               <w:pStyle w:val="Heading2"/>
+              <w:rPr>
+                <w:sz w:val="24"/>
+                <w:szCs w:val="24"/>
+              </w:rPr>
+            </w:pPr>
+            <w:bookmarkStart w:colFirst="0" w:colLast="0" w:name="_js9ojykkml7b" w:id="17"/>
+            <w:bookmarkEnd w:id="17"/>
+            <w:r>
+              <w:rPr>
+                <w:sz w:val="24"/>
+                <w:szCs w:val="24"/>
+                <w:rtl w:val="0"/>
+              </w:rPr>
+              <w:t xml:space="preserve">Velocità di ricerca</w:t>
+            </w:r>
+            <w:r>
+              <w:rPr>
+                <w:rtl w:val="0"/>
+              </w:rPr>
+            </w:r>
+          </w:p>
+        </w:tc>
+        <w:tc>
+          <w:tcPr>
+            <w:shd w:fill="auto" w:val="clear"/>
+            <w:tcMar>
+              <w:top w:w="100.0" w:type="dxa"/>
+              <w:left w:w="100.0" w:type="dxa"/>
+              <w:bottom w:w="100.0" w:type="dxa"/>
+              <w:right w:w="100.0" w:type="dxa"/>
+            </w:tcMar>
+            <w:vAlign w:val="center"/>
+          </w:tcPr>
+          <w:p>
+            <w:pPr>
               <w:spacing w:after="200" w:before="200" w:lineRule="auto"/>
-              <w:ind w:left="0" w:firstLine="0"/>
-              <w:jc w:val="center"/>
-              <w:rPr>
+              <w:jc w:val="center"/>
+              <w:rPr>
+                <w:b w:val="1"/>
                 <w:sz w:val="48"/>
                 <w:szCs w:val="48"/>
               </w:rPr>
             </w:pPr>
-            <w:bookmarkStart w:colFirst="0" w:colLast="0" w:name="_js9ojykkml7b" w:id="17"/>
-            <w:bookmarkEnd w:id="17"/>
-            <w:r>
-              <w:rPr>
-                <w:sz w:val="24"/>
-                <w:szCs w:val="24"/>
-                <w:rtl w:val="0"/>
-              </w:rPr>
-              <w:t xml:space="preserve">Velocità di ricerca</w:t>
+            <w:r>
+              <w:rPr>
+                <w:sz w:val="24"/>
+                <w:szCs w:val="24"/>
+                <w:rtl w:val="0"/>
+              </w:rPr>
+              <w:t xml:space="preserve">Tempo massimo di avvio che Il sistema impiega a  rispondere alle ricerche di farmaci, farmacie e medici in (RF 13, RF 14, RF 15)</w:t>
             </w:r>
             <w:r>
               <w:rPr>
@@ -4168,55 +4299,27 @@
               <w:bottom w:w="100.0" w:type="dxa"/>
               <w:right w:w="100.0" w:type="dxa"/>
             </w:tcMar>
-            <w:vAlign w:val="top"/>
-          </w:tcPr>
-          <w:p>
-            <w:pPr>
-              <w:spacing w:after="200" w:before="200" w:lineRule="auto"/>
-              <w:jc w:val="center"/>
-              <w:rPr>
-                <w:b w:val="1"/>
-                <w:sz w:val="48"/>
-                <w:szCs w:val="48"/>
-              </w:rPr>
-            </w:pPr>
-            <w:r>
-              <w:rPr>
-                <w:sz w:val="24"/>
-                <w:szCs w:val="24"/>
-                <w:rtl w:val="0"/>
-              </w:rPr>
-              <w:t xml:space="preserve">Il sistema deve rispondere alle ricerche di farmaci, farmacie e medici in al massimo 3 secondi (RF 13, RF 14, RF 15)</w:t>
-            </w:r>
-            <w:r>
-              <w:rPr>
-                <w:rtl w:val="0"/>
-              </w:rPr>
-            </w:r>
-          </w:p>
-        </w:tc>
-        <w:tc>
-          <w:tcPr>
-            <w:shd w:fill="auto" w:val="clear"/>
-            <w:tcMar>
-              <w:top w:w="100.0" w:type="dxa"/>
-              <w:left w:w="100.0" w:type="dxa"/>
-              <w:bottom w:w="100.0" w:type="dxa"/>
-              <w:right w:w="100.0" w:type="dxa"/>
-            </w:tcMar>
-            <w:vAlign w:val="top"/>
-          </w:tcPr>
-          <w:p>
-            <w:pPr>
-              <w:widowControl w:val="0"/>
-              <w:spacing w:line="240" w:lineRule="auto"/>
-              <w:jc w:val="center"/>
-              <w:rPr>
-                <w:b w:val="1"/>
-                <w:sz w:val="48"/>
-                <w:szCs w:val="48"/>
-              </w:rPr>
-            </w:pPr>
+            <w:vAlign w:val="center"/>
+          </w:tcPr>
+          <w:p>
+            <w:pPr>
+              <w:spacing w:line="240" w:lineRule="auto"/>
+              <w:rPr/>
+            </w:pPr>
+            <w:r>
+              <w:rPr>
+                <w:rtl w:val="0"/>
+              </w:rPr>
+              <w:t xml:space="preserve">Tempo di risposta di </w:t>
+            </w:r>
+            <w:r>
+              <w:rPr>
+                <w:sz w:val="24"/>
+                <w:szCs w:val="24"/>
+                <w:rtl w:val="0"/>
+              </w:rPr>
+              <w:t xml:space="preserve">3 secondi al massimo</w:t>
+            </w:r>
             <w:r>
               <w:rPr>
                 <w:rtl w:val="0"/>
@@ -4330,7 +4433,7 @@
               <w:bottom w:w="100.0" w:type="dxa"/>
               <w:right w:w="100.0" w:type="dxa"/>
             </w:tcMar>
-            <w:vAlign w:val="top"/>
+            <w:vAlign w:val="center"/>
           </w:tcPr>
           <w:p>
             <w:pPr>
@@ -4368,7 +4471,7 @@
               <w:bottom w:w="100.0" w:type="dxa"/>
               <w:right w:w="100.0" w:type="dxa"/>
             </w:tcMar>
-            <w:vAlign w:val="top"/>
+            <w:vAlign w:val="center"/>
           </w:tcPr>
           <w:p>
             <w:pPr>
@@ -4403,7 +4506,7 @@
               <w:bottom w:w="100.0" w:type="dxa"/>
               <w:right w:w="100.0" w:type="dxa"/>
             </w:tcMar>
-            <w:vAlign w:val="top"/>
+            <w:vAlign w:val="center"/>
           </w:tcPr>
           <w:p>
             <w:pPr>
@@ -4436,7 +4539,9 @@
           <w:tblHeader w:val="0"/>
         </w:trPr>
         <w:tc>
-          <w:tcPr/>
+          <w:tcPr>
+            <w:vAlign w:val="center"/>
+          </w:tcPr>
           <w:p>
             <w:pPr>
               <w:spacing w:line="240" w:lineRule="auto"/>
@@ -4450,12 +4555,14 @@
                 <w:rFonts w:ascii="Verdana" w:cs="Verdana" w:eastAsia="Verdana" w:hAnsi="Verdana"/>
                 <w:rtl w:val="0"/>
               </w:rPr>
-              <w:t xml:space="preserve">Elaborazione con un numero crescente di utenti</w:t>
-            </w:r>
-          </w:p>
-        </w:tc>
-        <w:tc>
-          <w:tcPr/>
+              <w:t xml:space="preserve">Prestazioni in base al numero di utenti</w:t>
+            </w:r>
+          </w:p>
+        </w:tc>
+        <w:tc>
+          <w:tcPr>
+            <w:vAlign w:val="center"/>
+          </w:tcPr>
           <w:p>
             <w:pPr>
               <w:spacing w:line="240" w:lineRule="auto"/>
@@ -4469,12 +4576,14 @@
                 <w:rFonts w:ascii="Verdana" w:cs="Verdana" w:eastAsia="Verdana" w:hAnsi="Verdana"/>
                 <w:rtl w:val="0"/>
               </w:rPr>
-              <w:t xml:space="preserve">Capacità del sistema di gestire un numero crescente di utenti in simultanea</w:t>
-            </w:r>
-          </w:p>
-        </w:tc>
-        <w:tc>
-          <w:tcPr/>
+              <w:t xml:space="preserve">Capacità del sistema di offrire le massime prestazioni entro un certo limite di utenti connessi contemporaneamente</w:t>
+            </w:r>
+          </w:p>
+        </w:tc>
+        <w:tc>
+          <w:tcPr>
+            <w:vAlign w:val="center"/>
+          </w:tcPr>
           <w:p>
             <w:pPr>
               <w:spacing w:line="240" w:lineRule="auto"/>
@@ -4488,70 +4597,7 @@
                 <w:rFonts w:ascii="Verdana" w:cs="Verdana" w:eastAsia="Verdana" w:hAnsi="Verdana"/>
                 <w:rtl w:val="0"/>
               </w:rPr>
-              <w:t xml:space="preserve">Garantita fino a 500 utenti in simultanea</w:t>
-            </w:r>
-          </w:p>
-        </w:tc>
-      </w:tr>
-      <w:tr>
-        <w:trPr>
-          <w:cantSplit w:val="0"/>
-          <w:tblHeader w:val="0"/>
-        </w:trPr>
-        <w:tc>
-          <w:tcPr/>
-          <w:p>
-            <w:pPr>
-              <w:spacing w:line="240" w:lineRule="auto"/>
-              <w:jc w:val="center"/>
-              <w:rPr>
-                <w:rFonts w:ascii="Verdana" w:cs="Verdana" w:eastAsia="Verdana" w:hAnsi="Verdana"/>
-              </w:rPr>
-            </w:pPr>
-            <w:r>
-              <w:rPr>
-                <w:rFonts w:ascii="Verdana" w:cs="Verdana" w:eastAsia="Verdana" w:hAnsi="Verdana"/>
-                <w:rtl w:val="0"/>
-              </w:rPr>
-              <w:t xml:space="preserve">Memorizzazione dei dati con un numero alto di utenti</w:t>
-            </w:r>
-          </w:p>
-        </w:tc>
-        <w:tc>
-          <w:tcPr/>
-          <w:p>
-            <w:pPr>
-              <w:spacing w:line="240" w:lineRule="auto"/>
-              <w:jc w:val="center"/>
-              <w:rPr>
-                <w:rFonts w:ascii="Verdana" w:cs="Verdana" w:eastAsia="Verdana" w:hAnsi="Verdana"/>
-              </w:rPr>
-            </w:pPr>
-            <w:r>
-              <w:rPr>
-                <w:rFonts w:ascii="Verdana" w:cs="Verdana" w:eastAsia="Verdana" w:hAnsi="Verdana"/>
-                <w:rtl w:val="0"/>
-              </w:rPr>
-              <w:t xml:space="preserve">Capacità del sistema di gestire i dati generati da un alto numero di utenti</w:t>
-            </w:r>
-          </w:p>
-        </w:tc>
-        <w:tc>
-          <w:tcPr/>
-          <w:p>
-            <w:pPr>
-              <w:spacing w:line="240" w:lineRule="auto"/>
-              <w:jc w:val="center"/>
-              <w:rPr>
-                <w:rFonts w:ascii="Verdana" w:cs="Verdana" w:eastAsia="Verdana" w:hAnsi="Verdana"/>
-              </w:rPr>
-            </w:pPr>
-            <w:r>
-              <w:rPr>
-                <w:rFonts w:ascii="Verdana" w:cs="Verdana" w:eastAsia="Verdana" w:hAnsi="Verdana"/>
-                <w:rtl w:val="0"/>
-              </w:rPr>
-              <w:t xml:space="preserve">Garantita fino a 500 utenti</w:t>
+              <w:t xml:space="preserve">Il sistema riesce a gestire fino a 1000 utenti connessi</w:t>
             </w:r>
           </w:p>
         </w:tc>
@@ -4573,281 +4619,6 @@
         </w:rPr>
       </w:r>
     </w:p>
-    <w:p>
-      <w:pPr>
-        <w:pStyle w:val="Heading2"/>
-        <w:numPr>
-          <w:ilvl w:val="0"/>
-          <w:numId w:val="1"/>
-        </w:numPr>
-        <w:spacing w:after="200" w:before="200" w:lineRule="auto"/>
-        <w:ind w:left="992.1259842519685" w:hanging="360"/>
-        <w:rPr>
-          <w:b w:val="1"/>
-          <w:sz w:val="24"/>
-          <w:szCs w:val="24"/>
-        </w:rPr>
-      </w:pPr>
-      <w:bookmarkStart w:colFirst="0" w:colLast="0" w:name="_cf67v789jro7" w:id="19"/>
-      <w:bookmarkEnd w:id="19"/>
-      <w:r>
-        <w:rPr>
-          <w:b w:val="1"/>
-          <w:sz w:val="24"/>
-          <w:szCs w:val="24"/>
-          <w:rtl w:val="0"/>
-        </w:rPr>
-        <w:t xml:space="preserve">NOTIFICHE DI MODIFICA FARMACI  </w:t>
-      </w:r>
-      <w:r>
-        <w:rPr>
-          <w:rtl w:val="0"/>
-        </w:rPr>
-      </w:r>
-    </w:p>
-    <w:tbl>
-      <w:tblPr>
-        <w:tblStyle w:val="Table15"/>
-        <w:tblW w:w="9600.0" w:type="dxa"/>
-        <w:jc w:val="left"/>
-        <w:tblBorders>
-          <w:top w:color="000000" w:space="0" w:sz="8" w:val="single"/>
-          <w:left w:color="000000" w:space="0" w:sz="8" w:val="single"/>
-          <w:bottom w:color="000000" w:space="0" w:sz="8" w:val="single"/>
-          <w:right w:color="000000" w:space="0" w:sz="8" w:val="single"/>
-          <w:insideH w:color="000000" w:space="0" w:sz="8" w:val="single"/>
-          <w:insideV w:color="000000" w:space="0" w:sz="8" w:val="single"/>
-        </w:tblBorders>
-        <w:tblLayout w:type="fixed"/>
-        <w:tblLook w:val="0600"/>
-      </w:tblPr>
-      <w:tblGrid>
-        <w:gridCol w:w="2355"/>
-        <w:gridCol w:w="4365"/>
-        <w:gridCol w:w="2880"/>
-        <w:tblGridChange w:id="0">
-          <w:tblGrid>
-            <w:gridCol w:w="2355"/>
-            <w:gridCol w:w="4365"/>
-            <w:gridCol w:w="2880"/>
-          </w:tblGrid>
-        </w:tblGridChange>
-      </w:tblGrid>
-      <w:tr>
-        <w:trPr>
-          <w:cantSplit w:val="0"/>
-          <w:tblHeader w:val="0"/>
-        </w:trPr>
-        <w:tc>
-          <w:tcPr>
-            <w:shd w:fill="104060" w:val="clear"/>
-            <w:tcMar>
-              <w:top w:w="100.0" w:type="dxa"/>
-              <w:left w:w="100.0" w:type="dxa"/>
-              <w:bottom w:w="100.0" w:type="dxa"/>
-              <w:right w:w="100.0" w:type="dxa"/>
-            </w:tcMar>
-            <w:vAlign w:val="top"/>
-          </w:tcPr>
-          <w:p>
-            <w:pPr>
-              <w:widowControl w:val="0"/>
-              <w:spacing w:line="240" w:lineRule="auto"/>
-              <w:jc w:val="center"/>
-              <w:rPr>
-                <w:b w:val="1"/>
-                <w:color w:val="ffffff"/>
-              </w:rPr>
-            </w:pPr>
-            <w:r>
-              <w:rPr>
-                <w:b w:val="1"/>
-                <w:color w:val="ffffff"/>
-                <w:sz w:val="24"/>
-                <w:szCs w:val="24"/>
-                <w:rtl w:val="0"/>
-              </w:rPr>
-              <w:t xml:space="preserve">PROPRIETA’</w:t>
-            </w:r>
-            <w:r>
-              <w:rPr>
-                <w:rtl w:val="0"/>
-              </w:rPr>
-            </w:r>
-          </w:p>
-        </w:tc>
-        <w:tc>
-          <w:tcPr>
-            <w:shd w:fill="104060" w:val="clear"/>
-            <w:tcMar>
-              <w:top w:w="100.0" w:type="dxa"/>
-              <w:left w:w="100.0" w:type="dxa"/>
-              <w:bottom w:w="100.0" w:type="dxa"/>
-              <w:right w:w="100.0" w:type="dxa"/>
-            </w:tcMar>
-            <w:vAlign w:val="top"/>
-          </w:tcPr>
-          <w:p>
-            <w:pPr>
-              <w:widowControl w:val="0"/>
-              <w:spacing w:line="240" w:lineRule="auto"/>
-              <w:jc w:val="center"/>
-              <w:rPr>
-                <w:b w:val="1"/>
-                <w:color w:val="ffffff"/>
-                <w:sz w:val="24"/>
-                <w:szCs w:val="24"/>
-              </w:rPr>
-            </w:pPr>
-            <w:r>
-              <w:rPr>
-                <w:b w:val="1"/>
-                <w:color w:val="ffffff"/>
-                <w:sz w:val="24"/>
-                <w:szCs w:val="24"/>
-                <w:rtl w:val="0"/>
-              </w:rPr>
-              <w:t xml:space="preserve">DESCRIZIONE</w:t>
-            </w:r>
-          </w:p>
-        </w:tc>
-        <w:tc>
-          <w:tcPr>
-            <w:shd w:fill="104060" w:val="clear"/>
-            <w:tcMar>
-              <w:top w:w="100.0" w:type="dxa"/>
-              <w:left w:w="100.0" w:type="dxa"/>
-              <w:bottom w:w="100.0" w:type="dxa"/>
-              <w:right w:w="100.0" w:type="dxa"/>
-            </w:tcMar>
-            <w:vAlign w:val="top"/>
-          </w:tcPr>
-          <w:p>
-            <w:pPr>
-              <w:widowControl w:val="0"/>
-              <w:spacing w:line="240" w:lineRule="auto"/>
-              <w:jc w:val="center"/>
-              <w:rPr>
-                <w:b w:val="1"/>
-                <w:color w:val="ffffff"/>
-                <w:sz w:val="24"/>
-                <w:szCs w:val="24"/>
-              </w:rPr>
-            </w:pPr>
-            <w:r>
-              <w:rPr>
-                <w:b w:val="1"/>
-                <w:color w:val="ffffff"/>
-                <w:sz w:val="24"/>
-                <w:szCs w:val="24"/>
-                <w:rtl w:val="0"/>
-              </w:rPr>
-              <w:t xml:space="preserve">MISURA</w:t>
-            </w:r>
-          </w:p>
-        </w:tc>
-      </w:tr>
-      <w:tr>
-        <w:trPr>
-          <w:cantSplit w:val="0"/>
-          <w:tblHeader w:val="0"/>
-        </w:trPr>
-        <w:tc>
-          <w:tcPr>
-            <w:shd w:fill="auto" w:val="clear"/>
-            <w:tcMar>
-              <w:top w:w="100.0" w:type="dxa"/>
-              <w:left w:w="100.0" w:type="dxa"/>
-              <w:bottom w:w="100.0" w:type="dxa"/>
-              <w:right w:w="100.0" w:type="dxa"/>
-            </w:tcMar>
-            <w:vAlign w:val="top"/>
-          </w:tcPr>
-          <w:p>
-            <w:pPr>
-              <w:widowControl w:val="0"/>
-              <w:spacing w:line="240" w:lineRule="auto"/>
-              <w:jc w:val="center"/>
-              <w:rPr>
-                <w:b w:val="1"/>
-                <w:sz w:val="48"/>
-                <w:szCs w:val="48"/>
-              </w:rPr>
-            </w:pPr>
-            <w:r>
-              <w:rPr>
-                <w:rtl w:val="0"/>
-              </w:rPr>
-            </w:r>
-          </w:p>
-        </w:tc>
-        <w:tc>
-          <w:tcPr>
-            <w:shd w:fill="auto" w:val="clear"/>
-            <w:tcMar>
-              <w:top w:w="100.0" w:type="dxa"/>
-              <w:left w:w="100.0" w:type="dxa"/>
-              <w:bottom w:w="100.0" w:type="dxa"/>
-              <w:right w:w="100.0" w:type="dxa"/>
-            </w:tcMar>
-            <w:vAlign w:val="top"/>
-          </w:tcPr>
-          <w:p>
-            <w:pPr>
-              <w:spacing w:after="200" w:before="200" w:lineRule="auto"/>
-              <w:jc w:val="center"/>
-              <w:rPr>
-                <w:b w:val="1"/>
-                <w:sz w:val="48"/>
-                <w:szCs w:val="48"/>
-              </w:rPr>
-            </w:pPr>
-            <w:r>
-              <w:rPr>
-                <w:sz w:val="24"/>
-                <w:szCs w:val="24"/>
-                <w:rtl w:val="0"/>
-              </w:rPr>
-              <w:t xml:space="preserve">Il cliente deve ricevere una modifica di avviso ogni volta che il proprio medico modifica la pianificazione di assunzione dei farmaci (RF 11)</w:t>
-            </w:r>
-            <w:r>
-              <w:rPr>
-                <w:rtl w:val="0"/>
-              </w:rPr>
-            </w:r>
-          </w:p>
-        </w:tc>
-        <w:tc>
-          <w:tcPr>
-            <w:shd w:fill="auto" w:val="clear"/>
-            <w:tcMar>
-              <w:top w:w="100.0" w:type="dxa"/>
-              <w:left w:w="100.0" w:type="dxa"/>
-              <w:bottom w:w="100.0" w:type="dxa"/>
-              <w:right w:w="100.0" w:type="dxa"/>
-            </w:tcMar>
-            <w:vAlign w:val="top"/>
-          </w:tcPr>
-          <w:p>
-            <w:pPr>
-              <w:widowControl w:val="0"/>
-              <w:spacing w:line="240" w:lineRule="auto"/>
-              <w:jc w:val="center"/>
-              <w:rPr>
-                <w:b w:val="1"/>
-                <w:sz w:val="48"/>
-                <w:szCs w:val="48"/>
-              </w:rPr>
-            </w:pPr>
-            <w:r>
-              <w:rPr>
-                <w:rtl w:val="0"/>
-              </w:rPr>
-            </w:r>
-          </w:p>
-        </w:tc>
-      </w:tr>
-    </w:tbl>
     <w:p>
       <w:pPr>
         <w:jc w:val="center"/>
@@ -4933,12 +4704,36 @@
       </w:r>
     </w:p>
     <w:sectPr>
+      <w:footerReference r:id="rId8" w:type="default"/>
       <w:pgSz w:h="16834" w:w="11909" w:orient="portrait"/>
       <w:pgMar w:bottom="1440" w:top="1440" w:left="1440" w:right="1440" w:header="720" w:footer="720"/>
       <w:pgNumType w:start="1"/>
     </w:sectPr>
   </w:body>
 </w:document>
+</file>
+
+<file path=word/footer1.xml><?xml version="1.0" encoding="utf-8"?>
+<w:ftr xmlns:mc="http://schemas.openxmlformats.org/markup-compatibility/2006" xmlns:o="urn:schemas-microsoft-com:office:office" xmlns:r="http://schemas.openxmlformats.org/officeDocument/2006/relationships" xmlns:m="http://schemas.openxmlformats.org/officeDocument/2006/math" xmlns:v="urn:schemas-microsoft-com:vml" xmlns:wp="http://schemas.openxmlformats.org/drawingml/2006/wordprocessingDrawing" xmlns:w10="urn:schemas-microsoft-com:office:word" xmlns:w="http://schemas.openxmlformats.org/wordprocessingml/2006/main" xmlns:wne="http://schemas.microsoft.com/office/word/2006/wordml" xmlns:sl="http://schemas.openxmlformats.org/schemaLibrary/2006/main" xmlns:a="http://schemas.openxmlformats.org/drawingml/2006/main" xmlns:pic="http://schemas.openxmlformats.org/drawingml/2006/picture" xmlns:c="http://schemas.openxmlformats.org/drawingml/2006/chart" xmlns:lc="http://schemas.openxmlformats.org/drawingml/2006/lockedCanvas" xmlns:dgm="http://schemas.openxmlformats.org/drawingml/2006/diagram" xmlns:wps="http://schemas.microsoft.com/office/word/2010/wordprocessingShape" xmlns:wpg="http://schemas.microsoft.com/office/word/2010/wordprocessingGroup" xmlns:w14="http://schemas.microsoft.com/office/word/2010/wordml" xmlns:w15="http://schemas.microsoft.com/office/word/2012/wordml">
+  <w:p>
+    <w:pPr>
+      <w:jc w:val="right"/>
+      <w:rPr/>
+    </w:pPr>
+    <w:r>
+      <w:rPr/>
+      <w:fldChar w:fldCharType="begin"/>
+      <w:instrText xml:space="preserve">PAGE</w:instrText>
+      <w:fldChar w:fldCharType="separate"/>
+      <w:fldChar w:fldCharType="end"/>
+    </w:r>
+    <w:r>
+      <w:rPr>
+        <w:rtl w:val="0"/>
+      </w:rPr>
+    </w:r>
+  </w:p>
+</w:ftr>
 </file>
 
 <file path=word/numbering.xml><?xml version="1.0" encoding="utf-8"?>
@@ -5269,6 +5064,9 @@
   </w:style>
   <w:style w:type="table" w:styleId="Table5">
     <w:basedOn w:val="TableNormal"/>
+    <w:pPr>
+      <w:spacing w:line="240" w:lineRule="auto"/>
+    </w:pPr>
     <w:tblPr>
       <w:tblStyleRowBandSize w:val="1"/>
       <w:tblStyleColBandSize w:val="1"/>
@@ -5298,9 +5096,6 @@
   </w:style>
   <w:style w:type="table" w:styleId="Table7">
     <w:basedOn w:val="TableNormal"/>
-    <w:pPr>
-      <w:spacing w:line="240" w:lineRule="auto"/>
-    </w:pPr>
     <w:tblPr>
       <w:tblStyleRowBandSize w:val="1"/>
       <w:tblStyleColBandSize w:val="1"/>
@@ -5395,19 +5190,6 @@
     <w:pPr>
       <w:spacing w:line="240" w:lineRule="auto"/>
     </w:pPr>
-    <w:tblPr>
-      <w:tblStyleRowBandSize w:val="1"/>
-      <w:tblStyleColBandSize w:val="1"/>
-      <w:tblCellMar>
-        <w:top w:w="100.0" w:type="dxa"/>
-        <w:left w:w="100.0" w:type="dxa"/>
-        <w:bottom w:w="100.0" w:type="dxa"/>
-        <w:right w:w="100.0" w:type="dxa"/>
-      </w:tblCellMar>
-    </w:tblPr>
-  </w:style>
-  <w:style w:type="table" w:styleId="Table15">
-    <w:basedOn w:val="TableNormal"/>
     <w:tblPr>
       <w:tblStyleRowBandSize w:val="1"/>
       <w:tblStyleColBandSize w:val="1"/>

</xml_diff>